<commit_message>
Estudo de caso do wEstoque e observações
</commit_message>
<xml_diff>
--- a/projeto/EstudoDeCaso.docx
+++ b/projeto/EstudoDeCaso.docx
@@ -12,8 +12,6 @@
           <w:bCs/>
         </w:rPr>
       </w:pPr>
-      <w:bookmarkStart w:id="0" w:name="__DdeLink__6_1959660146"/>
-      <w:bookmarkEnd w:id="0"/>
       <w:r>
         <w:rPr>
           <w:rFonts w:ascii="Arial" w:hAnsi="Arial"/>
@@ -2795,6 +2793,29 @@
     <w:p>
       <w:pPr>
         <w:pStyle w:val="Normal"/>
+        <w:jc w:val="center"/>
+        <w:rPr>
+          <w:rFonts w:ascii="Arial" w:hAnsi="Arial"/>
+          <w:b w:val="false"/>
+          <w:b w:val="false"/>
+          <w:bCs w:val="false"/>
+          <w:sz w:val="22"/>
+          <w:szCs w:val="22"/>
+        </w:rPr>
+      </w:pPr>
+      <w:r>
+        <w:rPr>
+          <w:rFonts w:ascii="Arial" w:hAnsi="Arial"/>
+          <w:b w:val="false"/>
+          <w:bCs w:val="false"/>
+          <w:sz w:val="22"/>
+          <w:szCs w:val="22"/>
+        </w:rPr>
+      </w:r>
+    </w:p>
+    <w:p>
+      <w:pPr>
+        <w:pStyle w:val="Normal"/>
         <w:jc w:val="left"/>
         <w:rPr>
           <w:rFonts w:ascii="Arial" w:hAnsi="Arial"/>
@@ -2852,9 +2873,6 @@
           <w:szCs w:val="22"/>
         </w:rPr>
       </w:pPr>
-      <w:bookmarkStart w:id="1" w:name="__DdeLink__6_1959660146"/>
-      <w:bookmarkStart w:id="2" w:name="__DdeLink__6_1959660146"/>
-      <w:bookmarkEnd w:id="2"/>
       <w:r>
         <w:rPr>
           <w:rFonts w:ascii="Arial" w:hAnsi="Arial"/>
@@ -2908,6 +2926,1405 @@
             </a:graphic>
           </wp:anchor>
         </w:drawing>
+      </w:r>
+    </w:p>
+    <w:p>
+      <w:pPr>
+        <w:pStyle w:val="Normal"/>
+        <w:jc w:val="left"/>
+        <w:rPr>
+          <w:rFonts w:ascii="Arial" w:hAnsi="Arial"/>
+          <w:b w:val="false"/>
+          <w:b w:val="false"/>
+          <w:bCs w:val="false"/>
+          <w:sz w:val="22"/>
+          <w:szCs w:val="22"/>
+        </w:rPr>
+      </w:pPr>
+      <w:r>
+        <w:rPr>
+          <w:rFonts w:ascii="Arial" w:hAnsi="Arial"/>
+          <w:b w:val="false"/>
+          <w:bCs w:val="false"/>
+          <w:sz w:val="22"/>
+          <w:szCs w:val="22"/>
+        </w:rPr>
+      </w:r>
+    </w:p>
+    <w:p>
+      <w:pPr>
+        <w:pStyle w:val="Normal"/>
+        <w:jc w:val="left"/>
+        <w:rPr>
+          <w:rFonts w:ascii="Arial" w:hAnsi="Arial"/>
+          <w:b/>
+          <w:b/>
+          <w:bCs/>
+          <w:sz w:val="24"/>
+          <w:szCs w:val="24"/>
+        </w:rPr>
+      </w:pPr>
+      <w:r>
+        <w:rPr>
+          <w:rFonts w:ascii="Arial" w:hAnsi="Arial"/>
+          <w:b/>
+          <w:bCs/>
+          <w:sz w:val="24"/>
+          <w:szCs w:val="24"/>
+        </w:rPr>
+        <w:t>Cadastro de Filial</w:t>
+      </w:r>
+    </w:p>
+    <w:p>
+      <w:pPr>
+        <w:pStyle w:val="Normal"/>
+        <w:jc w:val="left"/>
+        <w:rPr>
+          <w:rFonts w:ascii="Arial" w:hAnsi="Arial"/>
+          <w:b w:val="false"/>
+          <w:b w:val="false"/>
+          <w:bCs w:val="false"/>
+          <w:sz w:val="22"/>
+          <w:szCs w:val="22"/>
+        </w:rPr>
+      </w:pPr>
+      <w:r>
+        <w:rPr>
+          <w:rFonts w:ascii="Arial" w:hAnsi="Arial"/>
+          <w:b w:val="false"/>
+          <w:bCs w:val="false"/>
+          <w:sz w:val="22"/>
+          <w:szCs w:val="22"/>
+        </w:rPr>
+      </w:r>
+    </w:p>
+    <w:p>
+      <w:pPr>
+        <w:pStyle w:val="Normal"/>
+        <w:jc w:val="left"/>
+        <w:rPr>
+          <w:rFonts w:ascii="Arial" w:hAnsi="Arial"/>
+          <w:b w:val="false"/>
+          <w:b w:val="false"/>
+          <w:bCs w:val="false"/>
+          <w:sz w:val="22"/>
+          <w:szCs w:val="22"/>
+        </w:rPr>
+      </w:pPr>
+      <w:r>
+        <w:rPr>
+          <w:rFonts w:ascii="Arial" w:hAnsi="Arial"/>
+          <w:b w:val="false"/>
+          <w:bCs w:val="false"/>
+          <w:sz w:val="22"/>
+          <w:szCs w:val="22"/>
+        </w:rPr>
+        <w:drawing>
+          <wp:anchor behindDoc="0" distT="0" distB="0" distL="0" distR="0" simplePos="0" locked="0" layoutInCell="1" allowOverlap="1" relativeHeight="7">
+            <wp:simplePos x="0" y="0"/>
+            <wp:positionH relativeFrom="column">
+              <wp:align>center</wp:align>
+            </wp:positionH>
+            <wp:positionV relativeFrom="paragraph">
+              <wp:posOffset>635</wp:posOffset>
+            </wp:positionV>
+            <wp:extent cx="6120130" cy="3032760"/>
+            <wp:effectExtent l="0" t="0" r="0" b="0"/>
+            <wp:wrapSquare wrapText="largest"/>
+            <wp:docPr id="6" name="Image6" descr=""/>
+            <wp:cNvGraphicFramePr>
+              <a:graphicFrameLocks xmlns:a="http://schemas.openxmlformats.org/drawingml/2006/main" noChangeAspect="1"/>
+            </wp:cNvGraphicFramePr>
+            <a:graphic xmlns:a="http://schemas.openxmlformats.org/drawingml/2006/main">
+              <a:graphicData uri="http://schemas.openxmlformats.org/drawingml/2006/picture">
+                <pic:pic xmlns:pic="http://schemas.openxmlformats.org/drawingml/2006/picture">
+                  <pic:nvPicPr>
+                    <pic:cNvPr id="6" name="Image6" descr=""/>
+                    <pic:cNvPicPr>
+                      <a:picLocks noChangeAspect="1" noChangeArrowheads="1"/>
+                    </pic:cNvPicPr>
+                  </pic:nvPicPr>
+                  <pic:blipFill>
+                    <a:blip r:embed="rId8"/>
+                    <a:stretch>
+                      <a:fillRect/>
+                    </a:stretch>
+                  </pic:blipFill>
+                  <pic:spPr bwMode="auto">
+                    <a:xfrm>
+                      <a:off x="0" y="0"/>
+                      <a:ext cx="6120130" cy="3032760"/>
+                    </a:xfrm>
+                    <a:prstGeom prst="rect">
+                      <a:avLst/>
+                    </a:prstGeom>
+                  </pic:spPr>
+                </pic:pic>
+              </a:graphicData>
+            </a:graphic>
+          </wp:anchor>
+        </w:drawing>
+      </w:r>
+    </w:p>
+    <w:p>
+      <w:pPr>
+        <w:pStyle w:val="Normal"/>
+        <w:jc w:val="left"/>
+        <w:rPr>
+          <w:rFonts w:ascii="Arial" w:hAnsi="Arial"/>
+          <w:b w:val="false"/>
+          <w:b w:val="false"/>
+          <w:bCs w:val="false"/>
+          <w:sz w:val="22"/>
+          <w:szCs w:val="22"/>
+        </w:rPr>
+      </w:pPr>
+      <w:r>
+        <w:rPr>
+          <w:rFonts w:ascii="Arial" w:hAnsi="Arial"/>
+          <w:b w:val="false"/>
+          <w:bCs w:val="false"/>
+          <w:sz w:val="22"/>
+          <w:szCs w:val="22"/>
+        </w:rPr>
+      </w:r>
+    </w:p>
+    <w:p>
+      <w:pPr>
+        <w:pStyle w:val="Normal"/>
+        <w:jc w:val="left"/>
+        <w:rPr>
+          <w:rFonts w:ascii="Arial" w:hAnsi="Arial"/>
+          <w:b/>
+          <w:b/>
+          <w:bCs/>
+          <w:sz w:val="24"/>
+          <w:szCs w:val="24"/>
+        </w:rPr>
+      </w:pPr>
+      <w:r>
+        <w:rPr>
+          <w:rFonts w:ascii="Arial" w:hAnsi="Arial"/>
+          <w:b/>
+          <w:bCs/>
+          <w:sz w:val="24"/>
+          <w:szCs w:val="24"/>
+        </w:rPr>
+        <w:t>Cadastro de Fornecedores</w:t>
+      </w:r>
+    </w:p>
+    <w:p>
+      <w:pPr>
+        <w:pStyle w:val="Normal"/>
+        <w:jc w:val="left"/>
+        <w:rPr>
+          <w:rFonts w:ascii="Arial" w:hAnsi="Arial"/>
+          <w:b/>
+          <w:b/>
+          <w:bCs/>
+          <w:sz w:val="24"/>
+          <w:szCs w:val="24"/>
+        </w:rPr>
+      </w:pPr>
+      <w:r>
+        <w:rPr>
+          <w:rFonts w:ascii="Arial" w:hAnsi="Arial"/>
+          <w:b/>
+          <w:bCs/>
+          <w:sz w:val="24"/>
+          <w:szCs w:val="24"/>
+        </w:rPr>
+      </w:r>
+    </w:p>
+    <w:p>
+      <w:pPr>
+        <w:pStyle w:val="Normal"/>
+        <w:jc w:val="left"/>
+        <w:rPr>
+          <w:rFonts w:ascii="Arial" w:hAnsi="Arial"/>
+          <w:b/>
+          <w:b/>
+          <w:bCs/>
+          <w:sz w:val="24"/>
+          <w:szCs w:val="24"/>
+        </w:rPr>
+      </w:pPr>
+      <w:r>
+        <w:rPr>
+          <w:rFonts w:ascii="Arial" w:hAnsi="Arial"/>
+          <w:b/>
+          <w:bCs/>
+          <w:sz w:val="24"/>
+          <w:szCs w:val="24"/>
+        </w:rPr>
+        <w:drawing>
+          <wp:anchor behindDoc="0" distT="0" distB="0" distL="0" distR="0" simplePos="0" locked="0" layoutInCell="1" allowOverlap="1" relativeHeight="13">
+            <wp:simplePos x="0" y="0"/>
+            <wp:positionH relativeFrom="column">
+              <wp:align>center</wp:align>
+            </wp:positionH>
+            <wp:positionV relativeFrom="paragraph">
+              <wp:posOffset>635</wp:posOffset>
+            </wp:positionV>
+            <wp:extent cx="6120130" cy="3809365"/>
+            <wp:effectExtent l="0" t="0" r="0" b="0"/>
+            <wp:wrapSquare wrapText="largest"/>
+            <wp:docPr id="7" name="Image12" descr=""/>
+            <wp:cNvGraphicFramePr>
+              <a:graphicFrameLocks xmlns:a="http://schemas.openxmlformats.org/drawingml/2006/main" noChangeAspect="1"/>
+            </wp:cNvGraphicFramePr>
+            <a:graphic xmlns:a="http://schemas.openxmlformats.org/drawingml/2006/main">
+              <a:graphicData uri="http://schemas.openxmlformats.org/drawingml/2006/picture">
+                <pic:pic xmlns:pic="http://schemas.openxmlformats.org/drawingml/2006/picture">
+                  <pic:nvPicPr>
+                    <pic:cNvPr id="7" name="Image12" descr=""/>
+                    <pic:cNvPicPr>
+                      <a:picLocks noChangeAspect="1" noChangeArrowheads="1"/>
+                    </pic:cNvPicPr>
+                  </pic:nvPicPr>
+                  <pic:blipFill>
+                    <a:blip r:embed="rId9"/>
+                    <a:stretch>
+                      <a:fillRect/>
+                    </a:stretch>
+                  </pic:blipFill>
+                  <pic:spPr bwMode="auto">
+                    <a:xfrm>
+                      <a:off x="0" y="0"/>
+                      <a:ext cx="6120130" cy="3809365"/>
+                    </a:xfrm>
+                    <a:prstGeom prst="rect">
+                      <a:avLst/>
+                    </a:prstGeom>
+                  </pic:spPr>
+                </pic:pic>
+              </a:graphicData>
+            </a:graphic>
+          </wp:anchor>
+        </w:drawing>
+      </w:r>
+    </w:p>
+    <w:p>
+      <w:pPr>
+        <w:pStyle w:val="Normal"/>
+        <w:jc w:val="left"/>
+        <w:rPr>
+          <w:rFonts w:ascii="Arial" w:hAnsi="Arial"/>
+          <w:b w:val="false"/>
+          <w:b w:val="false"/>
+          <w:bCs w:val="false"/>
+          <w:sz w:val="22"/>
+          <w:szCs w:val="22"/>
+        </w:rPr>
+      </w:pPr>
+      <w:r>
+        <w:rPr>
+          <w:rFonts w:ascii="Arial" w:hAnsi="Arial"/>
+          <w:b w:val="false"/>
+          <w:bCs w:val="false"/>
+          <w:sz w:val="22"/>
+          <w:szCs w:val="22"/>
+        </w:rPr>
+        <w:drawing>
+          <wp:anchor behindDoc="0" distT="0" distB="0" distL="0" distR="0" simplePos="0" locked="0" layoutInCell="1" allowOverlap="1" relativeHeight="14">
+            <wp:simplePos x="0" y="0"/>
+            <wp:positionH relativeFrom="column">
+              <wp:posOffset>0</wp:posOffset>
+            </wp:positionH>
+            <wp:positionV relativeFrom="paragraph">
+              <wp:posOffset>447675</wp:posOffset>
+            </wp:positionV>
+            <wp:extent cx="6120130" cy="1986915"/>
+            <wp:effectExtent l="0" t="0" r="0" b="0"/>
+            <wp:wrapSquare wrapText="largest"/>
+            <wp:docPr id="8" name="Image13" descr=""/>
+            <wp:cNvGraphicFramePr>
+              <a:graphicFrameLocks xmlns:a="http://schemas.openxmlformats.org/drawingml/2006/main" noChangeAspect="1"/>
+            </wp:cNvGraphicFramePr>
+            <a:graphic xmlns:a="http://schemas.openxmlformats.org/drawingml/2006/main">
+              <a:graphicData uri="http://schemas.openxmlformats.org/drawingml/2006/picture">
+                <pic:pic xmlns:pic="http://schemas.openxmlformats.org/drawingml/2006/picture">
+                  <pic:nvPicPr>
+                    <pic:cNvPr id="8" name="Image13" descr=""/>
+                    <pic:cNvPicPr>
+                      <a:picLocks noChangeAspect="1" noChangeArrowheads="1"/>
+                    </pic:cNvPicPr>
+                  </pic:nvPicPr>
+                  <pic:blipFill>
+                    <a:blip r:embed="rId10"/>
+                    <a:stretch>
+                      <a:fillRect/>
+                    </a:stretch>
+                  </pic:blipFill>
+                  <pic:spPr bwMode="auto">
+                    <a:xfrm>
+                      <a:off x="0" y="0"/>
+                      <a:ext cx="6120130" cy="1986915"/>
+                    </a:xfrm>
+                    <a:prstGeom prst="rect">
+                      <a:avLst/>
+                    </a:prstGeom>
+                  </pic:spPr>
+                </pic:pic>
+              </a:graphicData>
+            </a:graphic>
+          </wp:anchor>
+        </w:drawing>
+      </w:r>
+    </w:p>
+    <w:p>
+      <w:pPr>
+        <w:pStyle w:val="Normal"/>
+        <w:jc w:val="left"/>
+        <w:rPr>
+          <w:rFonts w:ascii="Arial" w:hAnsi="Arial"/>
+          <w:b w:val="false"/>
+          <w:b w:val="false"/>
+          <w:bCs w:val="false"/>
+          <w:sz w:val="22"/>
+          <w:szCs w:val="22"/>
+        </w:rPr>
+      </w:pPr>
+      <w:r>
+        <w:rPr>
+          <w:rFonts w:ascii="Arial" w:hAnsi="Arial"/>
+          <w:b w:val="false"/>
+          <w:bCs w:val="false"/>
+          <w:sz w:val="22"/>
+          <w:szCs w:val="22"/>
+        </w:rPr>
+      </w:r>
+    </w:p>
+    <w:p>
+      <w:pPr>
+        <w:pStyle w:val="Normal"/>
+        <w:jc w:val="left"/>
+        <w:rPr>
+          <w:rFonts w:ascii="Arial" w:hAnsi="Arial"/>
+          <w:b w:val="false"/>
+          <w:b w:val="false"/>
+          <w:bCs w:val="false"/>
+          <w:sz w:val="22"/>
+          <w:szCs w:val="22"/>
+        </w:rPr>
+      </w:pPr>
+      <w:r>
+        <w:rPr>
+          <w:rFonts w:ascii="Arial" w:hAnsi="Arial"/>
+          <w:b w:val="false"/>
+          <w:bCs w:val="false"/>
+          <w:sz w:val="22"/>
+          <w:szCs w:val="22"/>
+        </w:rPr>
+      </w:r>
+    </w:p>
+    <w:p>
+      <w:pPr>
+        <w:pStyle w:val="Normal"/>
+        <w:jc w:val="left"/>
+        <w:rPr>
+          <w:rFonts w:ascii="Arial" w:hAnsi="Arial"/>
+          <w:b w:val="false"/>
+          <w:b w:val="false"/>
+          <w:bCs w:val="false"/>
+          <w:sz w:val="22"/>
+          <w:szCs w:val="22"/>
+        </w:rPr>
+      </w:pPr>
+      <w:r>
+        <w:rPr>
+          <w:rFonts w:ascii="Arial" w:hAnsi="Arial"/>
+          <w:b w:val="false"/>
+          <w:bCs w:val="false"/>
+          <w:sz w:val="22"/>
+          <w:szCs w:val="22"/>
+        </w:rPr>
+      </w:r>
+    </w:p>
+    <w:p>
+      <w:pPr>
+        <w:pStyle w:val="Normal"/>
+        <w:jc w:val="left"/>
+        <w:rPr>
+          <w:rFonts w:ascii="Arial" w:hAnsi="Arial"/>
+          <w:b w:val="false"/>
+          <w:b w:val="false"/>
+          <w:bCs w:val="false"/>
+          <w:sz w:val="22"/>
+          <w:szCs w:val="22"/>
+        </w:rPr>
+      </w:pPr>
+      <w:r>
+        <w:rPr>
+          <w:rFonts w:ascii="Arial" w:hAnsi="Arial"/>
+          <w:b w:val="false"/>
+          <w:bCs w:val="false"/>
+          <w:sz w:val="22"/>
+          <w:szCs w:val="22"/>
+        </w:rPr>
+      </w:r>
+    </w:p>
+    <w:p>
+      <w:pPr>
+        <w:pStyle w:val="Normal"/>
+        <w:jc w:val="left"/>
+        <w:rPr>
+          <w:rFonts w:ascii="Arial" w:hAnsi="Arial"/>
+          <w:b w:val="false"/>
+          <w:b w:val="false"/>
+          <w:bCs w:val="false"/>
+          <w:sz w:val="22"/>
+          <w:szCs w:val="22"/>
+        </w:rPr>
+      </w:pPr>
+      <w:r>
+        <w:rPr>
+          <w:rFonts w:ascii="Arial" w:hAnsi="Arial"/>
+          <w:b w:val="false"/>
+          <w:bCs w:val="false"/>
+          <w:sz w:val="22"/>
+          <w:szCs w:val="22"/>
+        </w:rPr>
+      </w:r>
+    </w:p>
+    <w:p>
+      <w:pPr>
+        <w:pStyle w:val="Normal"/>
+        <w:jc w:val="left"/>
+        <w:rPr>
+          <w:rFonts w:ascii="Arial" w:hAnsi="Arial"/>
+          <w:b w:val="false"/>
+          <w:b w:val="false"/>
+          <w:bCs w:val="false"/>
+          <w:sz w:val="22"/>
+          <w:szCs w:val="22"/>
+        </w:rPr>
+      </w:pPr>
+      <w:r>
+        <w:rPr>
+          <w:rFonts w:ascii="Arial" w:hAnsi="Arial"/>
+          <w:b w:val="false"/>
+          <w:bCs w:val="false"/>
+          <w:sz w:val="22"/>
+          <w:szCs w:val="22"/>
+        </w:rPr>
+      </w:r>
+    </w:p>
+    <w:p>
+      <w:pPr>
+        <w:pStyle w:val="Normal"/>
+        <w:jc w:val="left"/>
+        <w:rPr>
+          <w:rFonts w:ascii="Arial" w:hAnsi="Arial"/>
+          <w:b w:val="false"/>
+          <w:b w:val="false"/>
+          <w:bCs w:val="false"/>
+          <w:sz w:val="22"/>
+          <w:szCs w:val="22"/>
+        </w:rPr>
+      </w:pPr>
+      <w:r>
+        <w:rPr>
+          <w:rFonts w:ascii="Arial" w:hAnsi="Arial"/>
+          <w:b w:val="false"/>
+          <w:bCs w:val="false"/>
+          <w:sz w:val="22"/>
+          <w:szCs w:val="22"/>
+        </w:rPr>
+      </w:r>
+    </w:p>
+    <w:p>
+      <w:pPr>
+        <w:pStyle w:val="Normal"/>
+        <w:jc w:val="left"/>
+        <w:rPr>
+          <w:rFonts w:ascii="Arial" w:hAnsi="Arial"/>
+          <w:b w:val="false"/>
+          <w:b w:val="false"/>
+          <w:bCs w:val="false"/>
+          <w:sz w:val="22"/>
+          <w:szCs w:val="22"/>
+        </w:rPr>
+      </w:pPr>
+      <w:r>
+        <w:rPr>
+          <w:rFonts w:ascii="Arial" w:hAnsi="Arial"/>
+          <w:b w:val="false"/>
+          <w:bCs w:val="false"/>
+          <w:sz w:val="22"/>
+          <w:szCs w:val="22"/>
+        </w:rPr>
+      </w:r>
+    </w:p>
+    <w:p>
+      <w:pPr>
+        <w:pStyle w:val="Normal"/>
+        <w:jc w:val="left"/>
+        <w:rPr>
+          <w:rFonts w:ascii="Arial" w:hAnsi="Arial"/>
+          <w:b w:val="false"/>
+          <w:b w:val="false"/>
+          <w:bCs w:val="false"/>
+          <w:sz w:val="22"/>
+          <w:szCs w:val="22"/>
+        </w:rPr>
+      </w:pPr>
+      <w:r>
+        <w:rPr>
+          <w:rFonts w:ascii="Arial" w:hAnsi="Arial"/>
+          <w:b w:val="false"/>
+          <w:bCs w:val="false"/>
+          <w:sz w:val="22"/>
+          <w:szCs w:val="22"/>
+        </w:rPr>
+      </w:r>
+    </w:p>
+    <w:p>
+      <w:pPr>
+        <w:pStyle w:val="Normal"/>
+        <w:jc w:val="left"/>
+        <w:rPr>
+          <w:rFonts w:ascii="Arial" w:hAnsi="Arial"/>
+          <w:b w:val="false"/>
+          <w:b w:val="false"/>
+          <w:bCs w:val="false"/>
+          <w:sz w:val="22"/>
+          <w:szCs w:val="22"/>
+        </w:rPr>
+      </w:pPr>
+      <w:r>
+        <w:rPr>
+          <w:rFonts w:ascii="Arial" w:hAnsi="Arial"/>
+          <w:b w:val="false"/>
+          <w:bCs w:val="false"/>
+          <w:sz w:val="22"/>
+          <w:szCs w:val="22"/>
+        </w:rPr>
+      </w:r>
+    </w:p>
+    <w:p>
+      <w:pPr>
+        <w:pStyle w:val="Normal"/>
+        <w:jc w:val="left"/>
+        <w:rPr>
+          <w:rFonts w:ascii="Arial" w:hAnsi="Arial"/>
+          <w:b w:val="false"/>
+          <w:b w:val="false"/>
+          <w:bCs w:val="false"/>
+          <w:sz w:val="22"/>
+          <w:szCs w:val="22"/>
+        </w:rPr>
+      </w:pPr>
+      <w:r>
+        <w:rPr>
+          <w:rFonts w:ascii="Arial" w:hAnsi="Arial"/>
+          <w:b w:val="false"/>
+          <w:bCs w:val="false"/>
+          <w:sz w:val="22"/>
+          <w:szCs w:val="22"/>
+        </w:rPr>
+      </w:r>
+    </w:p>
+    <w:p>
+      <w:pPr>
+        <w:pStyle w:val="Normal"/>
+        <w:jc w:val="left"/>
+        <w:rPr>
+          <w:rFonts w:ascii="Arial" w:hAnsi="Arial"/>
+          <w:b w:val="false"/>
+          <w:b w:val="false"/>
+          <w:bCs w:val="false"/>
+          <w:sz w:val="22"/>
+          <w:szCs w:val="22"/>
+        </w:rPr>
+      </w:pPr>
+      <w:r>
+        <w:rPr>
+          <w:rFonts w:ascii="Arial" w:hAnsi="Arial"/>
+          <w:b w:val="false"/>
+          <w:bCs w:val="false"/>
+          <w:sz w:val="22"/>
+          <w:szCs w:val="22"/>
+        </w:rPr>
+      </w:r>
+    </w:p>
+    <w:p>
+      <w:pPr>
+        <w:pStyle w:val="Normal"/>
+        <w:jc w:val="left"/>
+        <w:rPr>
+          <w:rFonts w:ascii="Arial" w:hAnsi="Arial"/>
+          <w:b w:val="false"/>
+          <w:b w:val="false"/>
+          <w:bCs w:val="false"/>
+          <w:sz w:val="22"/>
+          <w:szCs w:val="22"/>
+        </w:rPr>
+      </w:pPr>
+      <w:r>
+        <w:rPr>
+          <w:rFonts w:ascii="Arial" w:hAnsi="Arial"/>
+          <w:b w:val="false"/>
+          <w:bCs w:val="false"/>
+          <w:sz w:val="22"/>
+          <w:szCs w:val="22"/>
+        </w:rPr>
+      </w:r>
+    </w:p>
+    <w:p>
+      <w:pPr>
+        <w:pStyle w:val="Normal"/>
+        <w:jc w:val="left"/>
+        <w:rPr>
+          <w:rFonts w:ascii="Arial" w:hAnsi="Arial"/>
+          <w:b w:val="false"/>
+          <w:b w:val="false"/>
+          <w:bCs w:val="false"/>
+          <w:sz w:val="22"/>
+          <w:szCs w:val="22"/>
+        </w:rPr>
+      </w:pPr>
+      <w:r>
+        <w:rPr>
+          <w:rFonts w:ascii="Arial" w:hAnsi="Arial"/>
+          <w:b w:val="false"/>
+          <w:bCs w:val="false"/>
+          <w:sz w:val="22"/>
+          <w:szCs w:val="22"/>
+        </w:rPr>
+      </w:r>
+    </w:p>
+    <w:p>
+      <w:pPr>
+        <w:pStyle w:val="Normal"/>
+        <w:jc w:val="left"/>
+        <w:rPr>
+          <w:rFonts w:ascii="Arial" w:hAnsi="Arial"/>
+          <w:b w:val="false"/>
+          <w:b w:val="false"/>
+          <w:bCs w:val="false"/>
+          <w:sz w:val="22"/>
+          <w:szCs w:val="22"/>
+        </w:rPr>
+      </w:pPr>
+      <w:r>
+        <w:rPr>
+          <w:rFonts w:ascii="Arial" w:hAnsi="Arial"/>
+          <w:b w:val="false"/>
+          <w:bCs w:val="false"/>
+          <w:sz w:val="22"/>
+          <w:szCs w:val="22"/>
+        </w:rPr>
+      </w:r>
+    </w:p>
+    <w:p>
+      <w:pPr>
+        <w:pStyle w:val="Normal"/>
+        <w:jc w:val="left"/>
+        <w:rPr>
+          <w:rFonts w:ascii="Arial" w:hAnsi="Arial"/>
+          <w:b w:val="false"/>
+          <w:b w:val="false"/>
+          <w:bCs w:val="false"/>
+          <w:sz w:val="22"/>
+          <w:szCs w:val="22"/>
+        </w:rPr>
+      </w:pPr>
+      <w:r>
+        <w:rPr>
+          <w:rFonts w:ascii="Arial" w:hAnsi="Arial"/>
+          <w:b w:val="false"/>
+          <w:bCs w:val="false"/>
+          <w:sz w:val="22"/>
+          <w:szCs w:val="22"/>
+        </w:rPr>
+      </w:r>
+    </w:p>
+    <w:p>
+      <w:pPr>
+        <w:pStyle w:val="Normal"/>
+        <w:jc w:val="left"/>
+        <w:rPr>
+          <w:rFonts w:ascii="Arial" w:hAnsi="Arial"/>
+          <w:b w:val="false"/>
+          <w:b w:val="false"/>
+          <w:bCs w:val="false"/>
+          <w:sz w:val="22"/>
+          <w:szCs w:val="22"/>
+        </w:rPr>
+      </w:pPr>
+      <w:r>
+        <w:rPr>
+          <w:rFonts w:ascii="Arial" w:hAnsi="Arial"/>
+          <w:b w:val="false"/>
+          <w:bCs w:val="false"/>
+          <w:sz w:val="22"/>
+          <w:szCs w:val="22"/>
+        </w:rPr>
+      </w:r>
+    </w:p>
+    <w:p>
+      <w:pPr>
+        <w:pStyle w:val="Normal"/>
+        <w:jc w:val="left"/>
+        <w:rPr>
+          <w:rFonts w:ascii="Arial" w:hAnsi="Arial"/>
+          <w:b w:val="false"/>
+          <w:b w:val="false"/>
+          <w:bCs w:val="false"/>
+          <w:sz w:val="22"/>
+          <w:szCs w:val="22"/>
+        </w:rPr>
+      </w:pPr>
+      <w:r>
+        <w:rPr>
+          <w:rFonts w:ascii="Arial" w:hAnsi="Arial"/>
+          <w:b w:val="false"/>
+          <w:bCs w:val="false"/>
+          <w:sz w:val="22"/>
+          <w:szCs w:val="22"/>
+        </w:rPr>
+      </w:r>
+    </w:p>
+    <w:p>
+      <w:pPr>
+        <w:pStyle w:val="Normal"/>
+        <w:jc w:val="left"/>
+        <w:rPr>
+          <w:rFonts w:ascii="Arial" w:hAnsi="Arial"/>
+          <w:b w:val="false"/>
+          <w:b w:val="false"/>
+          <w:bCs w:val="false"/>
+          <w:sz w:val="22"/>
+          <w:szCs w:val="22"/>
+        </w:rPr>
+      </w:pPr>
+      <w:r>
+        <w:rPr>
+          <w:rFonts w:ascii="Arial" w:hAnsi="Arial"/>
+          <w:b w:val="false"/>
+          <w:bCs w:val="false"/>
+          <w:sz w:val="22"/>
+          <w:szCs w:val="22"/>
+        </w:rPr>
+      </w:r>
+    </w:p>
+    <w:p>
+      <w:pPr>
+        <w:pStyle w:val="Normal"/>
+        <w:jc w:val="left"/>
+        <w:rPr>
+          <w:rFonts w:ascii="Arial" w:hAnsi="Arial"/>
+          <w:b w:val="false"/>
+          <w:b w:val="false"/>
+          <w:bCs w:val="false"/>
+          <w:sz w:val="22"/>
+          <w:szCs w:val="22"/>
+        </w:rPr>
+      </w:pPr>
+      <w:r>
+        <w:rPr>
+          <w:rFonts w:ascii="Arial" w:hAnsi="Arial"/>
+          <w:b w:val="false"/>
+          <w:bCs w:val="false"/>
+          <w:sz w:val="22"/>
+          <w:szCs w:val="22"/>
+        </w:rPr>
+      </w:r>
+    </w:p>
+    <w:p>
+      <w:pPr>
+        <w:pStyle w:val="Normal"/>
+        <w:jc w:val="left"/>
+        <w:rPr>
+          <w:rFonts w:ascii="Arial" w:hAnsi="Arial"/>
+          <w:b/>
+          <w:b/>
+          <w:bCs/>
+          <w:sz w:val="24"/>
+          <w:szCs w:val="24"/>
+        </w:rPr>
+      </w:pPr>
+      <w:r>
+        <w:rPr>
+          <w:rFonts w:ascii="Arial" w:hAnsi="Arial"/>
+          <w:b/>
+          <w:bCs/>
+          <w:sz w:val="24"/>
+          <w:szCs w:val="24"/>
+        </w:rPr>
+        <w:t>Exemplos de interfaces</w:t>
+      </w:r>
+    </w:p>
+    <w:p>
+      <w:pPr>
+        <w:pStyle w:val="Normal"/>
+        <w:jc w:val="left"/>
+        <w:rPr>
+          <w:rFonts w:ascii="Arial" w:hAnsi="Arial"/>
+          <w:b/>
+          <w:b/>
+          <w:bCs/>
+          <w:sz w:val="24"/>
+          <w:szCs w:val="24"/>
+        </w:rPr>
+      </w:pPr>
+      <w:r>
+        <w:rPr>
+          <w:rFonts w:ascii="Arial" w:hAnsi="Arial"/>
+          <w:b/>
+          <w:bCs/>
+          <w:sz w:val="24"/>
+          <w:szCs w:val="24"/>
+        </w:rPr>
+      </w:r>
+    </w:p>
+    <w:p>
+      <w:pPr>
+        <w:pStyle w:val="Normal"/>
+        <w:jc w:val="left"/>
+        <w:rPr>
+          <w:rFonts w:ascii="Arial" w:hAnsi="Arial"/>
+          <w:b/>
+          <w:b/>
+          <w:bCs/>
+          <w:sz w:val="24"/>
+          <w:szCs w:val="24"/>
+        </w:rPr>
+      </w:pPr>
+      <w:hyperlink r:id="rId12">
+        <w:r>
+          <w:drawing>
+            <wp:anchor behindDoc="0" distT="0" distB="0" distL="0" distR="0" simplePos="0" locked="0" layoutInCell="1" allowOverlap="1" relativeHeight="8">
+              <wp:simplePos x="0" y="0"/>
+              <wp:positionH relativeFrom="column">
+                <wp:align>center</wp:align>
+              </wp:positionH>
+              <wp:positionV relativeFrom="paragraph">
+                <wp:posOffset>635</wp:posOffset>
+              </wp:positionV>
+              <wp:extent cx="6120130" cy="3010535"/>
+              <wp:effectExtent l="0" t="0" r="0" b="0"/>
+              <wp:wrapSquare wrapText="largest"/>
+              <wp:docPr id="9" name="Image7" descr=""/>
+              <wp:cNvGraphicFramePr>
+                <a:graphicFrameLocks xmlns:a="http://schemas.openxmlformats.org/drawingml/2006/main" noChangeAspect="1"/>
+              </wp:cNvGraphicFramePr>
+              <a:graphic xmlns:a="http://schemas.openxmlformats.org/drawingml/2006/main">
+                <a:graphicData uri="http://schemas.openxmlformats.org/drawingml/2006/picture">
+                  <pic:pic xmlns:pic="http://schemas.openxmlformats.org/drawingml/2006/picture">
+                    <pic:nvPicPr>
+                      <pic:cNvPr id="9" name="Image7" descr=""/>
+                      <pic:cNvPicPr>
+                        <a:picLocks noChangeAspect="1" noChangeArrowheads="1"/>
+                      </pic:cNvPicPr>
+                    </pic:nvPicPr>
+                    <pic:blipFill>
+                      <a:blip r:embed="rId11"/>
+                      <a:stretch>
+                        <a:fillRect/>
+                      </a:stretch>
+                    </pic:blipFill>
+                    <pic:spPr bwMode="auto">
+                      <a:xfrm>
+                        <a:off x="0" y="0"/>
+                        <a:ext cx="6120130" cy="3010535"/>
+                      </a:xfrm>
+                      <a:prstGeom prst="rect">
+                        <a:avLst/>
+                      </a:prstGeom>
+                    </pic:spPr>
+                  </pic:pic>
+                </a:graphicData>
+              </a:graphic>
+            </wp:anchor>
+          </w:drawing>
+        </w:r>
+      </w:hyperlink>
+      <w:r>
+        <w:rPr>
+          <w:rStyle w:val="InternetLink"/>
+          <w:rFonts w:ascii="Arial" w:hAnsi="Arial"/>
+          <w:b/>
+          <w:bCs/>
+          <w:sz w:val="24"/>
+          <w:szCs w:val="24"/>
+        </w:rPr>
+        <w:t>http://joaoellery.com/wp-content/uploads/2016/05/sistema-financeiro-php.jpg</w:t>
+      </w:r>
+    </w:p>
+    <w:p>
+      <w:pPr>
+        <w:pStyle w:val="Normal"/>
+        <w:jc w:val="left"/>
+        <w:rPr>
+          <w:rFonts w:ascii="Arial" w:hAnsi="Arial"/>
+          <w:b/>
+          <w:b/>
+          <w:bCs/>
+          <w:sz w:val="24"/>
+          <w:szCs w:val="24"/>
+        </w:rPr>
+      </w:pPr>
+      <w:r>
+        <w:rPr>
+          <w:rFonts w:ascii="Arial" w:hAnsi="Arial"/>
+          <w:b/>
+          <w:bCs/>
+          <w:sz w:val="24"/>
+          <w:szCs w:val="24"/>
+        </w:rPr>
+      </w:r>
+    </w:p>
+    <w:p>
+      <w:pPr>
+        <w:pStyle w:val="Normal"/>
+        <w:jc w:val="left"/>
+        <w:rPr>
+          <w:rFonts w:ascii="Arial" w:hAnsi="Arial"/>
+          <w:b/>
+          <w:b/>
+          <w:bCs/>
+          <w:sz w:val="24"/>
+          <w:szCs w:val="24"/>
+        </w:rPr>
+      </w:pPr>
+      <w:hyperlink r:id="rId14">
+        <w:r>
+          <w:drawing>
+            <wp:anchor behindDoc="0" distT="0" distB="0" distL="0" distR="0" simplePos="0" locked="0" layoutInCell="1" allowOverlap="1" relativeHeight="9">
+              <wp:simplePos x="0" y="0"/>
+              <wp:positionH relativeFrom="column">
+                <wp:align>center</wp:align>
+              </wp:positionH>
+              <wp:positionV relativeFrom="paragraph">
+                <wp:posOffset>635</wp:posOffset>
+              </wp:positionV>
+              <wp:extent cx="6120130" cy="4328795"/>
+              <wp:effectExtent l="0" t="0" r="0" b="0"/>
+              <wp:wrapSquare wrapText="largest"/>
+              <wp:docPr id="10" name="Image8" descr=""/>
+              <wp:cNvGraphicFramePr>
+                <a:graphicFrameLocks xmlns:a="http://schemas.openxmlformats.org/drawingml/2006/main" noChangeAspect="1"/>
+              </wp:cNvGraphicFramePr>
+              <a:graphic xmlns:a="http://schemas.openxmlformats.org/drawingml/2006/main">
+                <a:graphicData uri="http://schemas.openxmlformats.org/drawingml/2006/picture">
+                  <pic:pic xmlns:pic="http://schemas.openxmlformats.org/drawingml/2006/picture">
+                    <pic:nvPicPr>
+                      <pic:cNvPr id="10" name="Image8" descr=""/>
+                      <pic:cNvPicPr>
+                        <a:picLocks noChangeAspect="1" noChangeArrowheads="1"/>
+                      </pic:cNvPicPr>
+                    </pic:nvPicPr>
+                    <pic:blipFill>
+                      <a:blip r:embed="rId13"/>
+                      <a:stretch>
+                        <a:fillRect/>
+                      </a:stretch>
+                    </pic:blipFill>
+                    <pic:spPr bwMode="auto">
+                      <a:xfrm>
+                        <a:off x="0" y="0"/>
+                        <a:ext cx="6120130" cy="4328795"/>
+                      </a:xfrm>
+                      <a:prstGeom prst="rect">
+                        <a:avLst/>
+                      </a:prstGeom>
+                    </pic:spPr>
+                  </pic:pic>
+                </a:graphicData>
+              </a:graphic>
+            </wp:anchor>
+          </w:drawing>
+        </w:r>
+      </w:hyperlink>
+      <w:r>
+        <w:rPr>
+          <w:rStyle w:val="InternetLink"/>
+          <w:rFonts w:ascii="Arial" w:hAnsi="Arial"/>
+          <w:b/>
+          <w:bCs/>
+          <w:sz w:val="24"/>
+          <w:szCs w:val="24"/>
+        </w:rPr>
+        <w:t>https://cdn.colorlib.com/wp/wp-content/uploads/sites/2/atlant-creative-bootstrap-admin-template.jpg</w:t>
+      </w:r>
+    </w:p>
+    <w:p>
+      <w:pPr>
+        <w:pStyle w:val="Normal"/>
+        <w:jc w:val="left"/>
+        <w:rPr>
+          <w:rFonts w:ascii="Arial" w:hAnsi="Arial"/>
+          <w:b/>
+          <w:b/>
+          <w:bCs/>
+          <w:sz w:val="24"/>
+          <w:szCs w:val="24"/>
+        </w:rPr>
+      </w:pPr>
+      <w:r>
+        <w:rPr>
+          <w:rFonts w:ascii="Arial" w:hAnsi="Arial"/>
+          <w:b/>
+          <w:bCs/>
+          <w:sz w:val="24"/>
+          <w:szCs w:val="24"/>
+        </w:rPr>
+      </w:r>
+    </w:p>
+    <w:p>
+      <w:pPr>
+        <w:pStyle w:val="Normal"/>
+        <w:jc w:val="left"/>
+        <w:rPr>
+          <w:rFonts w:ascii="Arial" w:hAnsi="Arial"/>
+          <w:b/>
+          <w:b/>
+          <w:bCs/>
+          <w:sz w:val="24"/>
+          <w:szCs w:val="24"/>
+        </w:rPr>
+      </w:pPr>
+      <w:r>
+        <w:rPr>
+          <w:rFonts w:ascii="Arial" w:hAnsi="Arial"/>
+          <w:b/>
+          <w:bCs/>
+          <w:sz w:val="24"/>
+          <w:szCs w:val="24"/>
+        </w:rPr>
+      </w:r>
+    </w:p>
+    <w:p>
+      <w:pPr>
+        <w:pStyle w:val="Normal"/>
+        <w:jc w:val="left"/>
+        <w:rPr>
+          <w:rFonts w:ascii="Arial" w:hAnsi="Arial"/>
+          <w:b/>
+          <w:b/>
+          <w:bCs/>
+          <w:sz w:val="24"/>
+          <w:szCs w:val="24"/>
+        </w:rPr>
+      </w:pPr>
+      <w:hyperlink r:id="rId16">
+        <w:r>
+          <w:drawing>
+            <wp:anchor behindDoc="0" distT="0" distB="0" distL="0" distR="0" simplePos="0" locked="0" layoutInCell="1" allowOverlap="1" relativeHeight="10">
+              <wp:simplePos x="0" y="0"/>
+              <wp:positionH relativeFrom="column">
+                <wp:align>center</wp:align>
+              </wp:positionH>
+              <wp:positionV relativeFrom="paragraph">
+                <wp:posOffset>635</wp:posOffset>
+              </wp:positionV>
+              <wp:extent cx="6120130" cy="4235450"/>
+              <wp:effectExtent l="0" t="0" r="0" b="0"/>
+              <wp:wrapSquare wrapText="largest"/>
+              <wp:docPr id="11" name="Image9" descr=""/>
+              <wp:cNvGraphicFramePr>
+                <a:graphicFrameLocks xmlns:a="http://schemas.openxmlformats.org/drawingml/2006/main" noChangeAspect="1"/>
+              </wp:cNvGraphicFramePr>
+              <a:graphic xmlns:a="http://schemas.openxmlformats.org/drawingml/2006/main">
+                <a:graphicData uri="http://schemas.openxmlformats.org/drawingml/2006/picture">
+                  <pic:pic xmlns:pic="http://schemas.openxmlformats.org/drawingml/2006/picture">
+                    <pic:nvPicPr>
+                      <pic:cNvPr id="11" name="Image9" descr=""/>
+                      <pic:cNvPicPr>
+                        <a:picLocks noChangeAspect="1" noChangeArrowheads="1"/>
+                      </pic:cNvPicPr>
+                    </pic:nvPicPr>
+                    <pic:blipFill>
+                      <a:blip r:embed="rId15"/>
+                      <a:stretch>
+                        <a:fillRect/>
+                      </a:stretch>
+                    </pic:blipFill>
+                    <pic:spPr bwMode="auto">
+                      <a:xfrm>
+                        <a:off x="0" y="0"/>
+                        <a:ext cx="6120130" cy="4235450"/>
+                      </a:xfrm>
+                      <a:prstGeom prst="rect">
+                        <a:avLst/>
+                      </a:prstGeom>
+                    </pic:spPr>
+                  </pic:pic>
+                </a:graphicData>
+              </a:graphic>
+            </wp:anchor>
+          </w:drawing>
+        </w:r>
+      </w:hyperlink>
+      <w:r>
+        <w:rPr>
+          <w:rStyle w:val="InternetLink"/>
+          <w:rFonts w:ascii="Arial" w:hAnsi="Arial"/>
+          <w:b/>
+          <w:bCs/>
+          <w:sz w:val="24"/>
+          <w:szCs w:val="24"/>
+        </w:rPr>
+        <w:t>https://cdn.colorlib.com/wp/wp-content/uploads/sites/2/monarch-minimal-anfular-admin-template.jpg</w:t>
+      </w:r>
+    </w:p>
+    <w:p>
+      <w:pPr>
+        <w:pStyle w:val="Normal"/>
+        <w:jc w:val="left"/>
+        <w:rPr>
+          <w:rFonts w:ascii="Arial" w:hAnsi="Arial"/>
+          <w:b/>
+          <w:b/>
+          <w:bCs/>
+          <w:sz w:val="24"/>
+          <w:szCs w:val="24"/>
+        </w:rPr>
+      </w:pPr>
+      <w:r>
+        <w:rPr>
+          <w:rFonts w:ascii="Arial" w:hAnsi="Arial"/>
+          <w:b/>
+          <w:bCs/>
+          <w:sz w:val="24"/>
+          <w:szCs w:val="24"/>
+        </w:rPr>
+      </w:r>
+    </w:p>
+    <w:p>
+      <w:pPr>
+        <w:pStyle w:val="Normal"/>
+        <w:jc w:val="left"/>
+        <w:rPr>
+          <w:rFonts w:ascii="Arial" w:hAnsi="Arial"/>
+          <w:b/>
+          <w:b/>
+          <w:bCs/>
+          <w:sz w:val="24"/>
+          <w:szCs w:val="24"/>
+        </w:rPr>
+      </w:pPr>
+      <w:r>
+        <w:rPr>
+          <w:rFonts w:ascii="Arial" w:hAnsi="Arial"/>
+          <w:b/>
+          <w:bCs/>
+          <w:sz w:val="24"/>
+          <w:szCs w:val="24"/>
+        </w:rPr>
+        <w:drawing>
+          <wp:anchor behindDoc="0" distT="0" distB="0" distL="0" distR="0" simplePos="0" locked="0" layoutInCell="1" allowOverlap="1" relativeHeight="11">
+            <wp:simplePos x="0" y="0"/>
+            <wp:positionH relativeFrom="column">
+              <wp:align>center</wp:align>
+            </wp:positionH>
+            <wp:positionV relativeFrom="paragraph">
+              <wp:posOffset>635</wp:posOffset>
+            </wp:positionV>
+            <wp:extent cx="6120130" cy="3908425"/>
+            <wp:effectExtent l="0" t="0" r="0" b="0"/>
+            <wp:wrapSquare wrapText="largest"/>
+            <wp:docPr id="12" name="Image10" descr=""/>
+            <wp:cNvGraphicFramePr>
+              <a:graphicFrameLocks xmlns:a="http://schemas.openxmlformats.org/drawingml/2006/main" noChangeAspect="1"/>
+            </wp:cNvGraphicFramePr>
+            <a:graphic xmlns:a="http://schemas.openxmlformats.org/drawingml/2006/main">
+              <a:graphicData uri="http://schemas.openxmlformats.org/drawingml/2006/picture">
+                <pic:pic xmlns:pic="http://schemas.openxmlformats.org/drawingml/2006/picture">
+                  <pic:nvPicPr>
+                    <pic:cNvPr id="12" name="Image10" descr=""/>
+                    <pic:cNvPicPr>
+                      <a:picLocks noChangeAspect="1" noChangeArrowheads="1"/>
+                    </pic:cNvPicPr>
+                  </pic:nvPicPr>
+                  <pic:blipFill>
+                    <a:blip r:embed="rId17"/>
+                    <a:stretch>
+                      <a:fillRect/>
+                    </a:stretch>
+                  </pic:blipFill>
+                  <pic:spPr bwMode="auto">
+                    <a:xfrm>
+                      <a:off x="0" y="0"/>
+                      <a:ext cx="6120130" cy="3908425"/>
+                    </a:xfrm>
+                    <a:prstGeom prst="rect">
+                      <a:avLst/>
+                    </a:prstGeom>
+                  </pic:spPr>
+                </pic:pic>
+              </a:graphicData>
+            </a:graphic>
+          </wp:anchor>
+        </w:drawing>
+      </w:r>
+    </w:p>
+    <w:p>
+      <w:pPr>
+        <w:pStyle w:val="Normal"/>
+        <w:jc w:val="left"/>
+        <w:rPr>
+          <w:rFonts w:ascii="Arial" w:hAnsi="Arial"/>
+          <w:b/>
+          <w:b/>
+          <w:bCs/>
+          <w:sz w:val="24"/>
+          <w:szCs w:val="24"/>
+        </w:rPr>
+      </w:pPr>
+      <w:r>
+        <w:rPr>
+          <w:rFonts w:ascii="Arial" w:hAnsi="Arial"/>
+          <w:b/>
+          <w:bCs/>
+          <w:sz w:val="24"/>
+          <w:szCs w:val="24"/>
+        </w:rPr>
+      </w:r>
+    </w:p>
+    <w:p>
+      <w:pPr>
+        <w:pStyle w:val="Normal"/>
+        <w:jc w:val="left"/>
+        <w:rPr>
+          <w:rFonts w:ascii="Arial" w:hAnsi="Arial"/>
+          <w:b/>
+          <w:b/>
+          <w:bCs/>
+          <w:sz w:val="24"/>
+          <w:szCs w:val="24"/>
+        </w:rPr>
+      </w:pPr>
+      <w:hyperlink r:id="rId19">
+        <w:r>
+          <w:drawing>
+            <wp:anchor behindDoc="0" distT="0" distB="0" distL="0" distR="0" simplePos="0" locked="0" layoutInCell="1" allowOverlap="1" relativeHeight="12">
+              <wp:simplePos x="0" y="0"/>
+              <wp:positionH relativeFrom="column">
+                <wp:align>center</wp:align>
+              </wp:positionH>
+              <wp:positionV relativeFrom="paragraph">
+                <wp:posOffset>635</wp:posOffset>
+              </wp:positionV>
+              <wp:extent cx="6120130" cy="2616835"/>
+              <wp:effectExtent l="0" t="0" r="0" b="0"/>
+              <wp:wrapSquare wrapText="largest"/>
+              <wp:docPr id="13" name="Image11" descr=""/>
+              <wp:cNvGraphicFramePr>
+                <a:graphicFrameLocks xmlns:a="http://schemas.openxmlformats.org/drawingml/2006/main" noChangeAspect="1"/>
+              </wp:cNvGraphicFramePr>
+              <a:graphic xmlns:a="http://schemas.openxmlformats.org/drawingml/2006/main">
+                <a:graphicData uri="http://schemas.openxmlformats.org/drawingml/2006/picture">
+                  <pic:pic xmlns:pic="http://schemas.openxmlformats.org/drawingml/2006/picture">
+                    <pic:nvPicPr>
+                      <pic:cNvPr id="13" name="Image11" descr=""/>
+                      <pic:cNvPicPr>
+                        <a:picLocks noChangeAspect="1" noChangeArrowheads="1"/>
+                      </pic:cNvPicPr>
+                    </pic:nvPicPr>
+                    <pic:blipFill>
+                      <a:blip r:embed="rId18"/>
+                      <a:stretch>
+                        <a:fillRect/>
+                      </a:stretch>
+                    </pic:blipFill>
+                    <pic:spPr bwMode="auto">
+                      <a:xfrm>
+                        <a:off x="0" y="0"/>
+                        <a:ext cx="6120130" cy="2616835"/>
+                      </a:xfrm>
+                      <a:prstGeom prst="rect">
+                        <a:avLst/>
+                      </a:prstGeom>
+                    </pic:spPr>
+                  </pic:pic>
+                </a:graphicData>
+              </a:graphic>
+            </wp:anchor>
+          </w:drawing>
+        </w:r>
+      </w:hyperlink>
+      <w:r>
+        <w:rPr>
+          <w:rStyle w:val="InternetLink"/>
+          <w:rFonts w:ascii="Arial" w:hAnsi="Arial"/>
+          <w:b/>
+          <w:bCs/>
+          <w:sz w:val="24"/>
+          <w:szCs w:val="24"/>
+        </w:rPr>
+        <w:t>https://lh3.googleusercontent.com/BcnyzlsxViGmVURKQDK_9UdTq6RLWHbvFCbph79a8HTlbVUUyRuKcJfWy-FT0Dpg_vRjsxlsCcSU2H7O5i9mZsfAeEP8doKgewoGziMrD2Z7nNaiGqVvxLMl7M9Kh9ZaT_FAO9Hj_KcU-eE41VSpUXb5EUL0PuD70jMzmg1k-qS4w2xacfIs5OJt3VYEAi2v6liUOZN2MGOPWapfBvhuPQoVFlAi1Kb0WBHcwDekpTiDPie2JLY55pRRkWEkNKFu98LdtWzGRFWd9lfLSgAd6iRRQvMY-7xCYDBvXHJ3zNpLRHMEiK21D-75IL6A72fKQcxhRt-8rePjSfF8gB_O-MOxCeFCCmhKMcjAoEGlEgoOGIY3FBSWtMBdyAurhsEeMXnb2NtV-aM-hZEHJCALMfRLCrDh6ty6zcZEGkRyxq9g1MYCkYz7hPwjYT5viji6LCqsf2kW9WnZqMQDNHPTx0Kt0e9rOq7FdsFLkKtpsRFr6800OOCLpA0FZDqBxAGAvlUhMLKxOQ3sQkmaHOWj6s70qpDveM05qqARiYifcOpLphm21jVhBWjWMlgQiuOJFWS9sWl7UcXTL5IPqFOvxb1_VXQYyMJ1EnCi5Rbex0bBR3lkrb2X=w1351-h576-no</w:t>
+      </w:r>
+    </w:p>
+    <w:p>
+      <w:pPr>
+        <w:pStyle w:val="Normal"/>
+        <w:jc w:val="left"/>
+        <w:rPr>
+          <w:rFonts w:ascii="Arial" w:hAnsi="Arial"/>
+          <w:b/>
+          <w:b/>
+          <w:bCs/>
+          <w:sz w:val="24"/>
+          <w:szCs w:val="24"/>
+        </w:rPr>
+      </w:pPr>
+      <w:r>
+        <w:rPr>
+          <w:rFonts w:ascii="Arial" w:hAnsi="Arial"/>
+          <w:b/>
+          <w:bCs/>
+          <w:sz w:val="24"/>
+          <w:szCs w:val="24"/>
+        </w:rPr>
+      </w:r>
+    </w:p>
+    <w:p>
+      <w:pPr>
+        <w:pStyle w:val="Normal"/>
+        <w:jc w:val="left"/>
+        <w:rPr>
+          <w:rFonts w:ascii="Arial" w:hAnsi="Arial"/>
+          <w:b/>
+          <w:b/>
+          <w:bCs/>
+          <w:sz w:val="24"/>
+          <w:szCs w:val="24"/>
+        </w:rPr>
+      </w:pPr>
+      <w:r>
+        <w:rPr>
+          <w:rFonts w:ascii="Arial" w:hAnsi="Arial"/>
+          <w:b/>
+          <w:bCs/>
+          <w:sz w:val="24"/>
+          <w:szCs w:val="24"/>
+        </w:rPr>
+      </w:r>
+    </w:p>
+    <w:p>
+      <w:pPr>
+        <w:pStyle w:val="Normal"/>
+        <w:jc w:val="left"/>
+        <w:rPr>
+          <w:rFonts w:ascii="Arial" w:hAnsi="Arial"/>
+          <w:b/>
+          <w:b/>
+          <w:bCs/>
+          <w:sz w:val="24"/>
+          <w:szCs w:val="24"/>
+        </w:rPr>
+      </w:pPr>
+      <w:r>
+        <w:rPr>
+          <w:rFonts w:ascii="Arial" w:hAnsi="Arial"/>
+          <w:b/>
+          <w:bCs/>
+          <w:sz w:val="24"/>
+          <w:szCs w:val="24"/>
+        </w:rPr>
       </w:r>
     </w:p>
     <w:sectPr>

</xml_diff>

<commit_message>
Adicionando organogramas do sistema e criando interface inicial
</commit_message>
<xml_diff>
--- a/projeto/EstudoDeCaso.docx
+++ b/projeto/EstudoDeCaso.docx
@@ -67,7 +67,12 @@
     <w:p>
       <w:pPr>
         <w:pStyle w:val="TextBody"/>
-        <w:rPr/>
+        <w:rPr>
+          <w:rFonts w:ascii="Arial" w:hAnsi="Arial"/>
+          <w:b/>
+          <w:b/>
+          <w:bCs/>
+        </w:rPr>
       </w:pPr>
       <w:r>
         <w:rPr>
@@ -86,7 +91,52 @@
       <w:r>
         <w:rPr/>
         <w:drawing>
-          <wp:anchor behindDoc="0" distT="0" distB="0" distL="0" distR="0" simplePos="0" locked="0" layoutInCell="1" allowOverlap="1" relativeHeight="3">
+          <wp:anchor behindDoc="0" distT="0" distB="0" distL="0" distR="0" simplePos="0" locked="0" layoutInCell="1" allowOverlap="1" relativeHeight="2">
+            <wp:simplePos x="0" y="0"/>
+            <wp:positionH relativeFrom="column">
+              <wp:posOffset>0</wp:posOffset>
+            </wp:positionH>
+            <wp:positionV relativeFrom="paragraph">
+              <wp:posOffset>3032760</wp:posOffset>
+            </wp:positionV>
+            <wp:extent cx="6120130" cy="1742440"/>
+            <wp:effectExtent l="0" t="0" r="0" b="0"/>
+            <wp:wrapSquare wrapText="largest"/>
+            <wp:docPr id="1" name="Image1" descr=""/>
+            <wp:cNvGraphicFramePr>
+              <a:graphicFrameLocks xmlns:a="http://schemas.openxmlformats.org/drawingml/2006/main" noChangeAspect="1"/>
+            </wp:cNvGraphicFramePr>
+            <a:graphic xmlns:a="http://schemas.openxmlformats.org/drawingml/2006/main">
+              <a:graphicData uri="http://schemas.openxmlformats.org/drawingml/2006/picture">
+                <pic:pic xmlns:pic="http://schemas.openxmlformats.org/drawingml/2006/picture">
+                  <pic:nvPicPr>
+                    <pic:cNvPr id="1" name="Image1" descr=""/>
+                    <pic:cNvPicPr>
+                      <a:picLocks noChangeAspect="1" noChangeArrowheads="1"/>
+                    </pic:cNvPicPr>
+                  </pic:nvPicPr>
+                  <pic:blipFill>
+                    <a:blip r:embed="rId3"/>
+                    <a:stretch>
+                      <a:fillRect/>
+                    </a:stretch>
+                  </pic:blipFill>
+                  <pic:spPr bwMode="auto">
+                    <a:xfrm>
+                      <a:off x="0" y="0"/>
+                      <a:ext cx="6120130" cy="1742440"/>
+                    </a:xfrm>
+                    <a:prstGeom prst="rect">
+                      <a:avLst/>
+                    </a:prstGeom>
+                  </pic:spPr>
+                </pic:pic>
+              </a:graphicData>
+            </a:graphic>
+          </wp:anchor>
+        </w:drawing>
+        <w:drawing>
+          <wp:anchor behindDoc="0" distT="0" distB="0" distL="0" distR="0" simplePos="0" locked="0" layoutInCell="1" allowOverlap="1" relativeHeight="13">
             <wp:simplePos x="0" y="0"/>
             <wp:positionH relativeFrom="column">
               <wp:align>center</wp:align>
@@ -97,7 +147,7 @@
             <wp:extent cx="6120130" cy="3032760"/>
             <wp:effectExtent l="0" t="0" r="0" b="0"/>
             <wp:wrapSquare wrapText="largest"/>
-            <wp:docPr id="1" name="Image2" descr=""/>
+            <wp:docPr id="2" name="Image2" descr=""/>
             <wp:cNvGraphicFramePr>
               <a:graphicFrameLocks xmlns:a="http://schemas.openxmlformats.org/drawingml/2006/main" noChangeAspect="1"/>
             </wp:cNvGraphicFramePr>
@@ -105,13 +155,13 @@
               <a:graphicData uri="http://schemas.openxmlformats.org/drawingml/2006/picture">
                 <pic:pic xmlns:pic="http://schemas.openxmlformats.org/drawingml/2006/picture">
                   <pic:nvPicPr>
-                    <pic:cNvPr id="1" name="Image2" descr=""/>
+                    <pic:cNvPr id="2" name="Image2" descr=""/>
                     <pic:cNvPicPr>
                       <a:picLocks noChangeAspect="1" noChangeArrowheads="1"/>
                     </pic:cNvPicPr>
                   </pic:nvPicPr>
                   <pic:blipFill>
-                    <a:blip r:embed="rId3"/>
+                    <a:blip r:embed="rId4"/>
                     <a:stretch>
                       <a:fillRect/>
                     </a:stretch>
@@ -135,293 +185,365 @@
     <w:p>
       <w:pPr>
         <w:pStyle w:val="Normal"/>
+        <w:jc w:val="center"/>
+        <w:rPr>
+          <w:rFonts w:ascii="Arial" w:hAnsi="Arial"/>
+          <w:b w:val="false"/>
+          <w:b w:val="false"/>
+          <w:bCs w:val="false"/>
+          <w:sz w:val="22"/>
+          <w:szCs w:val="22"/>
+        </w:rPr>
+      </w:pPr>
+      <w:r>
+        <w:rPr>
+          <w:rFonts w:ascii="Arial" w:hAnsi="Arial"/>
+          <w:b w:val="false"/>
+          <w:bCs w:val="false"/>
+          <w:sz w:val="22"/>
+          <w:szCs w:val="22"/>
+        </w:rPr>
+        <w:t>Tela inicial do sistema wEstoque</w:t>
+      </w:r>
+    </w:p>
+    <w:p>
+      <w:pPr>
+        <w:pStyle w:val="Normal"/>
+        <w:jc w:val="center"/>
+        <w:rPr>
+          <w:rFonts w:ascii="Arial" w:hAnsi="Arial"/>
+          <w:b w:val="false"/>
+          <w:b w:val="false"/>
+          <w:bCs w:val="false"/>
+          <w:sz w:val="22"/>
+          <w:szCs w:val="22"/>
+        </w:rPr>
+      </w:pPr>
+      <w:r>
+        <w:rPr>
+          <w:rFonts w:ascii="Arial" w:hAnsi="Arial"/>
+          <w:b w:val="false"/>
+          <w:bCs w:val="false"/>
+          <w:sz w:val="22"/>
+          <w:szCs w:val="22"/>
+        </w:rPr>
+      </w:r>
+    </w:p>
+    <w:p>
+      <w:pPr>
+        <w:pStyle w:val="Normal"/>
+        <w:rPr>
+          <w:rFonts w:ascii="Arial" w:hAnsi="Arial"/>
+          <w:b/>
+          <w:b/>
+          <w:bCs/>
+        </w:rPr>
+      </w:pPr>
+      <w:r>
+        <w:rPr>
+          <w:rFonts w:ascii="Arial" w:hAnsi="Arial"/>
+          <w:b/>
+          <w:bCs/>
+        </w:rPr>
+      </w:r>
+    </w:p>
+    <w:p>
+      <w:pPr>
+        <w:pStyle w:val="Normal"/>
+        <w:rPr>
+          <w:rFonts w:ascii="Arial" w:hAnsi="Arial"/>
+          <w:b/>
+          <w:b/>
+          <w:bCs/>
+        </w:rPr>
+      </w:pPr>
+      <w:r>
+        <w:rPr>
+          <w:rFonts w:ascii="Arial" w:hAnsi="Arial"/>
+          <w:b/>
+          <w:bCs/>
+        </w:rPr>
+        <w:t>Opções disponíveis na página</w:t>
+      </w:r>
+    </w:p>
+    <w:p>
+      <w:pPr>
+        <w:pStyle w:val="Normal"/>
+        <w:rPr>
+          <w:rFonts w:ascii="Arial" w:hAnsi="Arial"/>
+          <w:b/>
+          <w:b/>
+          <w:bCs/>
+        </w:rPr>
+      </w:pPr>
+      <w:r>
+        <w:rPr>
+          <w:rFonts w:ascii="Arial" w:hAnsi="Arial"/>
+          <w:b/>
+          <w:bCs/>
+        </w:rPr>
+      </w:r>
+    </w:p>
+    <w:p>
+      <w:pPr>
+        <w:pStyle w:val="Normal"/>
+        <w:rPr>
+          <w:rFonts w:ascii="Arial" w:hAnsi="Arial"/>
+          <w:b w:val="false"/>
+          <w:b w:val="false"/>
+          <w:bCs w:val="false"/>
+          <w:sz w:val="22"/>
+          <w:szCs w:val="22"/>
+        </w:rPr>
+      </w:pPr>
+      <w:r>
+        <w:rPr>
+          <w:rFonts w:ascii="Arial" w:hAnsi="Arial"/>
+          <w:b w:val="false"/>
+          <w:bCs w:val="false"/>
+          <w:sz w:val="22"/>
+          <w:szCs w:val="22"/>
+        </w:rPr>
+        <w:t>Possui um menu fixo no topo com um logo e os menus Visão Geral, Cadastros, Vendas, Estoques, Financeiro.</w:t>
+      </w:r>
+    </w:p>
+    <w:p>
+      <w:pPr>
+        <w:pStyle w:val="Normal"/>
+        <w:rPr>
+          <w:rFonts w:ascii="Arial" w:hAnsi="Arial"/>
+          <w:b w:val="false"/>
+          <w:b w:val="false"/>
+          <w:bCs w:val="false"/>
+          <w:sz w:val="22"/>
+          <w:szCs w:val="22"/>
+        </w:rPr>
+      </w:pPr>
+      <w:r>
+        <w:rPr>
+          <w:rFonts w:ascii="Arial" w:hAnsi="Arial"/>
+          <w:b w:val="false"/>
+          <w:bCs w:val="false"/>
+          <w:sz w:val="22"/>
+          <w:szCs w:val="22"/>
+        </w:rPr>
+        <w:t>No canto direito tem o nome do usuário, a opção “sair” e “sua conta”. Mais abaixo tem um combo box que permite alterar entre as filiais.</w:t>
+      </w:r>
+    </w:p>
+    <w:p>
+      <w:pPr>
+        <w:pStyle w:val="Normal"/>
+        <w:rPr>
+          <w:rFonts w:ascii="Arial" w:hAnsi="Arial"/>
+          <w:b w:val="false"/>
+          <w:b w:val="false"/>
+          <w:bCs w:val="false"/>
+          <w:sz w:val="22"/>
+          <w:szCs w:val="22"/>
+        </w:rPr>
+      </w:pPr>
+      <w:r>
+        <w:rPr>
+          <w:rFonts w:ascii="Arial" w:hAnsi="Arial"/>
+          <w:b w:val="false"/>
+          <w:bCs w:val="false"/>
+          <w:sz w:val="22"/>
+          <w:szCs w:val="22"/>
+        </w:rPr>
+      </w:r>
+    </w:p>
+    <w:p>
+      <w:pPr>
+        <w:pStyle w:val="Normal"/>
+        <w:rPr>
+          <w:rFonts w:ascii="Arial" w:hAnsi="Arial"/>
+          <w:b/>
+          <w:b/>
+          <w:bCs/>
+          <w:sz w:val="24"/>
+          <w:szCs w:val="24"/>
+        </w:rPr>
+      </w:pPr>
+      <w:r>
+        <w:rPr>
+          <w:rFonts w:ascii="Arial" w:hAnsi="Arial"/>
+          <w:b/>
+          <w:bCs/>
+          <w:sz w:val="24"/>
+          <w:szCs w:val="24"/>
+        </w:rPr>
+        <w:t>Pode usar/melhorar:</w:t>
+      </w:r>
+    </w:p>
+    <w:p>
+      <w:pPr>
+        <w:pStyle w:val="Normal"/>
+        <w:rPr>
+          <w:rFonts w:ascii="Arial" w:hAnsi="Arial"/>
+          <w:b w:val="false"/>
+          <w:b w:val="false"/>
+          <w:bCs w:val="false"/>
+          <w:sz w:val="22"/>
+          <w:szCs w:val="22"/>
+        </w:rPr>
+      </w:pPr>
+      <w:r>
+        <w:rPr>
+          <w:rFonts w:ascii="Arial" w:hAnsi="Arial"/>
+          <w:b w:val="false"/>
+          <w:bCs w:val="false"/>
+          <w:sz w:val="22"/>
+          <w:szCs w:val="22"/>
+        </w:rPr>
+      </w:r>
+    </w:p>
+    <w:p>
+      <w:pPr>
+        <w:pStyle w:val="Normal"/>
         <w:rPr/>
       </w:pPr>
       <w:r>
+        <w:rPr>
+          <w:rFonts w:ascii="Arial" w:hAnsi="Arial"/>
+          <w:b/>
+          <w:bCs/>
+          <w:sz w:val="22"/>
+          <w:szCs w:val="22"/>
+        </w:rPr>
+        <w:t>1</w:t>
+      </w:r>
+      <w:r>
+        <w:rPr>
+          <w:rFonts w:ascii="Arial" w:hAnsi="Arial"/>
+          <w:b w:val="false"/>
+          <w:bCs w:val="false"/>
+          <w:sz w:val="22"/>
+          <w:szCs w:val="22"/>
+        </w:rPr>
+        <w:t xml:space="preserve"> - O menu fixo no topo da página pode ficar fixo independente de descer a página, facilita o acesso ao menu sem precisar voltar para o topo da página.</w:t>
+      </w:r>
+    </w:p>
+    <w:p>
+      <w:pPr>
+        <w:pStyle w:val="Normal"/>
+        <w:rPr>
+          <w:rFonts w:ascii="Arial" w:hAnsi="Arial"/>
+          <w:b w:val="false"/>
+          <w:b w:val="false"/>
+          <w:bCs w:val="false"/>
+          <w:sz w:val="22"/>
+          <w:szCs w:val="22"/>
+        </w:rPr>
+      </w:pPr>
+      <w:r>
+        <w:rPr>
+          <w:rFonts w:ascii="Arial" w:hAnsi="Arial"/>
+          <w:b w:val="false"/>
+          <w:bCs w:val="false"/>
+          <w:sz w:val="22"/>
+          <w:szCs w:val="22"/>
+        </w:rPr>
+      </w:r>
+    </w:p>
+    <w:p>
+      <w:pPr>
+        <w:pStyle w:val="Normal"/>
         <w:rPr/>
-      </w:r>
-    </w:p>
-    <w:p>
-      <w:pPr>
-        <w:pStyle w:val="Normal"/>
-        <w:jc w:val="center"/>
-        <w:rPr>
-          <w:rFonts w:ascii="Arial" w:hAnsi="Arial"/>
-          <w:b w:val="false"/>
-          <w:b w:val="false"/>
-          <w:bCs w:val="false"/>
-          <w:sz w:val="22"/>
-          <w:szCs w:val="22"/>
-        </w:rPr>
-      </w:pPr>
-      <w:r>
-        <w:drawing>
-          <wp:anchor behindDoc="0" distT="0" distB="0" distL="0" distR="0" simplePos="0" locked="0" layoutInCell="1" allowOverlap="1" relativeHeight="2">
-            <wp:simplePos x="0" y="0"/>
-            <wp:positionH relativeFrom="column">
-              <wp:align>center</wp:align>
-            </wp:positionH>
-            <wp:positionV relativeFrom="paragraph">
-              <wp:posOffset>635</wp:posOffset>
-            </wp:positionV>
-            <wp:extent cx="6120130" cy="1742440"/>
-            <wp:effectExtent l="0" t="0" r="0" b="0"/>
-            <wp:wrapSquare wrapText="largest"/>
-            <wp:docPr id="2" name="Image1" descr=""/>
-            <wp:cNvGraphicFramePr>
-              <a:graphicFrameLocks xmlns:a="http://schemas.openxmlformats.org/drawingml/2006/main" noChangeAspect="1"/>
-            </wp:cNvGraphicFramePr>
-            <a:graphic xmlns:a="http://schemas.openxmlformats.org/drawingml/2006/main">
-              <a:graphicData uri="http://schemas.openxmlformats.org/drawingml/2006/picture">
-                <pic:pic xmlns:pic="http://schemas.openxmlformats.org/drawingml/2006/picture">
-                  <pic:nvPicPr>
-                    <pic:cNvPr id="2" name="Image1" descr=""/>
-                    <pic:cNvPicPr>
-                      <a:picLocks noChangeAspect="1" noChangeArrowheads="1"/>
-                    </pic:cNvPicPr>
-                  </pic:nvPicPr>
-                  <pic:blipFill>
-                    <a:blip r:embed="rId4"/>
-                    <a:stretch>
-                      <a:fillRect/>
-                    </a:stretch>
-                  </pic:blipFill>
-                  <pic:spPr bwMode="auto">
-                    <a:xfrm>
-                      <a:off x="0" y="0"/>
-                      <a:ext cx="6120130" cy="1742440"/>
-                    </a:xfrm>
-                    <a:prstGeom prst="rect">
-                      <a:avLst/>
-                    </a:prstGeom>
-                  </pic:spPr>
-                </pic:pic>
-              </a:graphicData>
-            </a:graphic>
-          </wp:anchor>
-        </w:drawing>
-      </w:r>
-      <w:r>
-        <w:rPr>
-          <w:rFonts w:ascii="Arial" w:hAnsi="Arial"/>
-          <w:b w:val="false"/>
-          <w:bCs w:val="false"/>
-          <w:sz w:val="22"/>
-          <w:szCs w:val="22"/>
-        </w:rPr>
-        <w:t>Tela inicial do sistema wEstoque</w:t>
-      </w:r>
-    </w:p>
-    <w:p>
-      <w:pPr>
-        <w:pStyle w:val="Normal"/>
-        <w:jc w:val="center"/>
-        <w:rPr>
-          <w:rFonts w:ascii="Arial" w:hAnsi="Arial"/>
-          <w:b w:val="false"/>
-          <w:b w:val="false"/>
-          <w:bCs w:val="false"/>
-          <w:sz w:val="22"/>
-          <w:szCs w:val="22"/>
-        </w:rPr>
-      </w:pPr>
-      <w:r>
-        <w:rPr>
-          <w:rFonts w:ascii="Arial" w:hAnsi="Arial"/>
-          <w:b w:val="false"/>
-          <w:bCs w:val="false"/>
-          <w:sz w:val="22"/>
-          <w:szCs w:val="22"/>
-        </w:rPr>
-      </w:r>
-    </w:p>
-    <w:p>
-      <w:pPr>
-        <w:pStyle w:val="Normal"/>
-        <w:rPr>
-          <w:rFonts w:ascii="Arial" w:hAnsi="Arial"/>
-          <w:b/>
-          <w:b/>
-          <w:bCs/>
-        </w:rPr>
-      </w:pPr>
-      <w:r>
-        <w:rPr>
-          <w:rFonts w:ascii="Arial" w:hAnsi="Arial"/>
-          <w:b/>
-          <w:bCs/>
-        </w:rPr>
-      </w:r>
-    </w:p>
-    <w:p>
-      <w:pPr>
-        <w:pStyle w:val="Normal"/>
-        <w:rPr>
-          <w:rFonts w:ascii="Arial" w:hAnsi="Arial"/>
-          <w:b/>
-          <w:b/>
-          <w:bCs/>
-        </w:rPr>
-      </w:pPr>
-      <w:r>
-        <w:rPr>
-          <w:rFonts w:ascii="Arial" w:hAnsi="Arial"/>
-          <w:b/>
-          <w:bCs/>
-        </w:rPr>
-        <w:t>Opções disponíveis na página</w:t>
-      </w:r>
-    </w:p>
-    <w:p>
-      <w:pPr>
-        <w:pStyle w:val="Normal"/>
-        <w:rPr>
-          <w:rFonts w:ascii="Arial" w:hAnsi="Arial"/>
-          <w:b/>
-          <w:b/>
-          <w:bCs/>
-        </w:rPr>
-      </w:pPr>
-      <w:r>
-        <w:rPr>
-          <w:rFonts w:ascii="Arial" w:hAnsi="Arial"/>
-          <w:b/>
-          <w:bCs/>
-        </w:rPr>
-      </w:r>
-    </w:p>
-    <w:p>
-      <w:pPr>
-        <w:pStyle w:val="Normal"/>
-        <w:rPr>
-          <w:rFonts w:ascii="Arial" w:hAnsi="Arial"/>
-          <w:b w:val="false"/>
-          <w:b w:val="false"/>
-          <w:bCs w:val="false"/>
-          <w:sz w:val="22"/>
-          <w:szCs w:val="22"/>
-        </w:rPr>
-      </w:pPr>
-      <w:r>
-        <w:rPr>
-          <w:rFonts w:ascii="Arial" w:hAnsi="Arial"/>
-          <w:b w:val="false"/>
-          <w:bCs w:val="false"/>
-          <w:sz w:val="22"/>
-          <w:szCs w:val="22"/>
-        </w:rPr>
-        <w:t>Possui um menu fixo no topo com um logo e os menus Visão Geral, Cadastros, Vendas, Estoques, Financeiro.</w:t>
-      </w:r>
-    </w:p>
-    <w:p>
-      <w:pPr>
-        <w:pStyle w:val="Normal"/>
-        <w:rPr>
-          <w:rFonts w:ascii="Arial" w:hAnsi="Arial"/>
-          <w:b w:val="false"/>
-          <w:b w:val="false"/>
-          <w:bCs w:val="false"/>
-          <w:sz w:val="22"/>
-          <w:szCs w:val="22"/>
-        </w:rPr>
-      </w:pPr>
-      <w:r>
-        <w:rPr>
-          <w:rFonts w:ascii="Arial" w:hAnsi="Arial"/>
-          <w:b w:val="false"/>
-          <w:bCs w:val="false"/>
-          <w:sz w:val="22"/>
-          <w:szCs w:val="22"/>
-        </w:rPr>
-        <w:t>No canto direito tem o nome do usuário, a opção “sair” e “sua conta”. Mais abaixo tem um combo box que permite alterar entre as filiais.</w:t>
-      </w:r>
-    </w:p>
-    <w:p>
-      <w:pPr>
-        <w:pStyle w:val="Normal"/>
-        <w:rPr>
-          <w:rFonts w:ascii="Arial" w:hAnsi="Arial"/>
-          <w:b w:val="false"/>
-          <w:b w:val="false"/>
-          <w:bCs w:val="false"/>
-          <w:sz w:val="22"/>
-          <w:szCs w:val="22"/>
-        </w:rPr>
-      </w:pPr>
-      <w:r>
-        <w:rPr>
-          <w:rFonts w:ascii="Arial" w:hAnsi="Arial"/>
-          <w:b w:val="false"/>
-          <w:bCs w:val="false"/>
-          <w:sz w:val="22"/>
-          <w:szCs w:val="22"/>
-        </w:rPr>
-      </w:r>
-    </w:p>
-    <w:p>
-      <w:pPr>
-        <w:pStyle w:val="Normal"/>
-        <w:rPr>
-          <w:rFonts w:ascii="Arial" w:hAnsi="Arial"/>
-          <w:b/>
-          <w:b/>
-          <w:bCs/>
-          <w:sz w:val="24"/>
-          <w:szCs w:val="24"/>
-        </w:rPr>
-      </w:pPr>
-      <w:r>
-        <w:rPr>
-          <w:rFonts w:ascii="Arial" w:hAnsi="Arial"/>
-          <w:b/>
-          <w:bCs/>
-          <w:sz w:val="24"/>
-          <w:szCs w:val="24"/>
-        </w:rPr>
-        <w:t>Pode usar/melhorar:</w:t>
-      </w:r>
-    </w:p>
-    <w:p>
-      <w:pPr>
-        <w:pStyle w:val="Normal"/>
-        <w:rPr>
-          <w:rFonts w:ascii="Arial" w:hAnsi="Arial"/>
-          <w:b w:val="false"/>
-          <w:b w:val="false"/>
-          <w:bCs w:val="false"/>
-          <w:sz w:val="22"/>
-          <w:szCs w:val="22"/>
-        </w:rPr>
-      </w:pPr>
-      <w:r>
-        <w:rPr>
-          <w:rFonts w:ascii="Arial" w:hAnsi="Arial"/>
-          <w:b w:val="false"/>
-          <w:bCs w:val="false"/>
-          <w:sz w:val="22"/>
-          <w:szCs w:val="22"/>
-        </w:rPr>
-      </w:r>
-    </w:p>
-    <w:p>
-      <w:pPr>
-        <w:pStyle w:val="Normal"/>
-        <w:rPr>
-          <w:rFonts w:ascii="Arial" w:hAnsi="Arial"/>
-          <w:b w:val="false"/>
-          <w:b w:val="false"/>
-          <w:bCs w:val="false"/>
-          <w:sz w:val="22"/>
-          <w:szCs w:val="22"/>
-        </w:rPr>
-      </w:pPr>
-      <w:r>
-        <w:rPr>
-          <w:rFonts w:ascii="Arial" w:hAnsi="Arial"/>
-          <w:b/>
-          <w:bCs/>
-          <w:sz w:val="22"/>
-          <w:szCs w:val="22"/>
+      </w:pPr>
+      <w:r>
+        <w:rPr>
+          <w:rFonts w:ascii="Arial" w:hAnsi="Arial"/>
+          <w:b/>
+          <w:bCs/>
+          <w:sz w:val="22"/>
+          <w:szCs w:val="22"/>
+        </w:rPr>
+        <w:t xml:space="preserve">2 </w:t>
+      </w:r>
+      <w:r>
+        <w:rPr>
+          <w:rFonts w:ascii="Arial" w:hAnsi="Arial"/>
+          <w:b w:val="false"/>
+          <w:bCs w:val="false"/>
+          <w:sz w:val="22"/>
+          <w:szCs w:val="22"/>
+        </w:rPr>
+        <w:t>- Pequeno logo escrito “novo” em funcionalidades que foram recem implementadas.</w:t>
+      </w:r>
+    </w:p>
+    <w:p>
+      <w:pPr>
+        <w:pStyle w:val="Normal"/>
+        <w:rPr>
+          <w:rFonts w:ascii="Arial" w:hAnsi="Arial"/>
+          <w:b w:val="false"/>
+          <w:b w:val="false"/>
+          <w:bCs w:val="false"/>
+          <w:sz w:val="22"/>
+          <w:szCs w:val="22"/>
+        </w:rPr>
+      </w:pPr>
+      <w:r>
+        <w:rPr>
+          <w:rFonts w:ascii="Arial" w:hAnsi="Arial"/>
+          <w:b w:val="false"/>
+          <w:bCs w:val="false"/>
+          <w:sz w:val="22"/>
+          <w:szCs w:val="22"/>
+        </w:rPr>
+      </w:r>
+    </w:p>
+    <w:p>
+      <w:pPr>
+        <w:pStyle w:val="Normal"/>
+        <w:rPr>
+          <w:rFonts w:ascii="Arial" w:hAnsi="Arial"/>
+          <w:b/>
+          <w:b/>
+          <w:bCs/>
+          <w:sz w:val="24"/>
+          <w:szCs w:val="24"/>
+        </w:rPr>
+      </w:pPr>
+      <w:r>
+        <w:rPr>
+          <w:rFonts w:ascii="Arial" w:hAnsi="Arial"/>
+          <w:b/>
+          <w:bCs/>
+          <w:sz w:val="24"/>
+          <w:szCs w:val="24"/>
+        </w:rPr>
+        <w:t>Pontos negativos:</w:t>
+      </w:r>
+    </w:p>
+    <w:p>
+      <w:pPr>
+        <w:pStyle w:val="Normal"/>
+        <w:rPr>
+          <w:rFonts w:ascii="Arial" w:hAnsi="Arial"/>
+          <w:b/>
+          <w:b/>
+          <w:bCs/>
+        </w:rPr>
+      </w:pPr>
+      <w:r>
+        <w:rPr>
+          <w:rFonts w:ascii="Arial" w:hAnsi="Arial"/>
+          <w:b/>
+          <w:bCs/>
+        </w:rPr>
+      </w:r>
+    </w:p>
+    <w:p>
+      <w:pPr>
+        <w:pStyle w:val="Normal"/>
+        <w:rPr/>
+      </w:pPr>
+      <w:r>
+        <w:rPr>
+          <w:rFonts w:ascii="Arial" w:hAnsi="Arial"/>
+          <w:b/>
+          <w:bCs/>
         </w:rPr>
         <w:t>1</w:t>
       </w:r>
@@ -433,153 +555,6 @@
           <w:sz w:val="22"/>
           <w:szCs w:val="22"/>
         </w:rPr>
-        <w:t xml:space="preserve"> - O menu fixo no topo da página pode ficar fixo independente de descer a página, facilita o acesso ao menu sem precisar voltar para o topo da página.</w:t>
-      </w:r>
-    </w:p>
-    <w:p>
-      <w:pPr>
-        <w:pStyle w:val="Normal"/>
-        <w:rPr>
-          <w:rFonts w:ascii="Arial" w:hAnsi="Arial"/>
-          <w:b w:val="false"/>
-          <w:b w:val="false"/>
-          <w:bCs w:val="false"/>
-          <w:sz w:val="22"/>
-          <w:szCs w:val="22"/>
-        </w:rPr>
-      </w:pPr>
-      <w:r>
-        <w:rPr>
-          <w:rFonts w:ascii="Arial" w:hAnsi="Arial"/>
-          <w:b w:val="false"/>
-          <w:bCs w:val="false"/>
-          <w:sz w:val="22"/>
-          <w:szCs w:val="22"/>
-        </w:rPr>
-      </w:r>
-    </w:p>
-    <w:p>
-      <w:pPr>
-        <w:pStyle w:val="Normal"/>
-        <w:rPr>
-          <w:rFonts w:ascii="Arial" w:hAnsi="Arial"/>
-          <w:b w:val="false"/>
-          <w:b w:val="false"/>
-          <w:bCs w:val="false"/>
-          <w:sz w:val="22"/>
-          <w:szCs w:val="22"/>
-        </w:rPr>
-      </w:pPr>
-      <w:r>
-        <w:rPr>
-          <w:rFonts w:ascii="Arial" w:hAnsi="Arial"/>
-          <w:b/>
-          <w:bCs/>
-          <w:sz w:val="22"/>
-          <w:szCs w:val="22"/>
-        </w:rPr>
-        <w:t xml:space="preserve">2 </w:t>
-      </w:r>
-      <w:r>
-        <w:rPr>
-          <w:rFonts w:ascii="Arial" w:hAnsi="Arial"/>
-          <w:b w:val="false"/>
-          <w:bCs w:val="false"/>
-          <w:sz w:val="22"/>
-          <w:szCs w:val="22"/>
-        </w:rPr>
-        <w:t>- Pequeno logo escrito “novo” em funcionalidades que foram recem implementadas.</w:t>
-      </w:r>
-    </w:p>
-    <w:p>
-      <w:pPr>
-        <w:pStyle w:val="Normal"/>
-        <w:rPr>
-          <w:rFonts w:ascii="Arial" w:hAnsi="Arial"/>
-          <w:b w:val="false"/>
-          <w:b w:val="false"/>
-          <w:bCs w:val="false"/>
-          <w:sz w:val="22"/>
-          <w:szCs w:val="22"/>
-        </w:rPr>
-      </w:pPr>
-      <w:r>
-        <w:rPr>
-          <w:rFonts w:ascii="Arial" w:hAnsi="Arial"/>
-          <w:b w:val="false"/>
-          <w:bCs w:val="false"/>
-          <w:sz w:val="22"/>
-          <w:szCs w:val="22"/>
-        </w:rPr>
-      </w:r>
-    </w:p>
-    <w:p>
-      <w:pPr>
-        <w:pStyle w:val="Normal"/>
-        <w:rPr>
-          <w:rFonts w:ascii="Arial" w:hAnsi="Arial"/>
-          <w:b/>
-          <w:b/>
-          <w:bCs/>
-          <w:sz w:val="24"/>
-          <w:szCs w:val="24"/>
-        </w:rPr>
-      </w:pPr>
-      <w:r>
-        <w:rPr>
-          <w:rFonts w:ascii="Arial" w:hAnsi="Arial"/>
-          <w:b/>
-          <w:bCs/>
-          <w:sz w:val="24"/>
-          <w:szCs w:val="24"/>
-        </w:rPr>
-        <w:t>Pontos negativos:</w:t>
-      </w:r>
-    </w:p>
-    <w:p>
-      <w:pPr>
-        <w:pStyle w:val="Normal"/>
-        <w:rPr>
-          <w:rFonts w:ascii="Arial" w:hAnsi="Arial"/>
-          <w:b/>
-          <w:b/>
-          <w:bCs/>
-        </w:rPr>
-      </w:pPr>
-      <w:r>
-        <w:rPr>
-          <w:rFonts w:ascii="Arial" w:hAnsi="Arial"/>
-          <w:b/>
-          <w:bCs/>
-        </w:rPr>
-      </w:r>
-    </w:p>
-    <w:p>
-      <w:pPr>
-        <w:pStyle w:val="Normal"/>
-        <w:rPr>
-          <w:rFonts w:ascii="Arial" w:hAnsi="Arial"/>
-          <w:b/>
-          <w:b/>
-          <w:bCs/>
-        </w:rPr>
-      </w:pPr>
-      <w:r>
-        <w:rPr>
-          <w:rFonts w:ascii="Arial" w:hAnsi="Arial"/>
-          <w:b/>
-          <w:bCs/>
-        </w:rPr>
-        <w:t>1</w:t>
-      </w:r>
-      <w:r>
-        <w:rPr>
-          <w:rFonts w:ascii="Arial" w:hAnsi="Arial"/>
-          <w:b w:val="false"/>
-          <w:bCs w:val="false"/>
-          <w:sz w:val="22"/>
-          <w:szCs w:val="22"/>
-        </w:rPr>
         <w:t xml:space="preserve"> – O sistema não é responsivo</w:t>
       </w:r>
     </w:p>
@@ -749,14 +724,7 @@
     <w:p>
       <w:pPr>
         <w:pStyle w:val="Normal"/>
-        <w:rPr>
-          <w:rFonts w:ascii="Arial" w:hAnsi="Arial"/>
-          <w:b w:val="false"/>
-          <w:b w:val="false"/>
-          <w:bCs w:val="false"/>
-          <w:sz w:val="22"/>
-          <w:szCs w:val="22"/>
-        </w:rPr>
+        <w:rPr/>
       </w:pPr>
       <w:r>
         <w:rPr>
@@ -851,14 +819,7 @@
     <w:p>
       <w:pPr>
         <w:pStyle w:val="Normal"/>
-        <w:rPr>
-          <w:rFonts w:ascii="Arial" w:hAnsi="Arial"/>
-          <w:b w:val="false"/>
-          <w:b w:val="false"/>
-          <w:bCs w:val="false"/>
-          <w:sz w:val="22"/>
-          <w:szCs w:val="22"/>
-        </w:rPr>
+        <w:rPr/>
       </w:pPr>
       <w:r>
         <w:rPr>
@@ -886,11 +847,11 @@
         <w:pStyle w:val="Normal"/>
         <w:rPr>
           <w:rFonts w:ascii="Arial" w:hAnsi="Arial"/>
-          <w:b w:val="false"/>
-          <w:b w:val="false"/>
-          <w:bCs w:val="false"/>
-          <w:sz w:val="22"/>
-          <w:szCs w:val="22"/>
+          <w:b/>
+          <w:b/>
+          <w:bCs/>
+          <w:sz w:val="24"/>
+          <w:szCs w:val="24"/>
         </w:rPr>
       </w:pPr>
       <w:r>
@@ -907,14 +868,7 @@
     <w:p>
       <w:pPr>
         <w:pStyle w:val="Normal"/>
-        <w:rPr>
-          <w:rFonts w:ascii="Arial" w:hAnsi="Arial"/>
-          <w:b w:val="false"/>
-          <w:b w:val="false"/>
-          <w:bCs w:val="false"/>
-          <w:sz w:val="22"/>
-          <w:szCs w:val="22"/>
-        </w:rPr>
+        <w:rPr/>
       </w:pPr>
       <w:r>
         <w:rPr>
@@ -934,17 +888,7 @@
           <w:sz w:val="22"/>
           <w:szCs w:val="22"/>
         </w:rPr>
-        <w:t>Funcionários, Filiais, Estoques, Configurações Gerais,</w:t>
-      </w:r>
-      <w:r>
-        <w:rPr>
-          <w:rFonts w:ascii="Arial" w:hAnsi="Arial"/>
-          <w:b w:val="false"/>
-          <w:bCs w:val="false"/>
-          <w:sz w:val="22"/>
-          <w:szCs w:val="22"/>
-        </w:rPr>
-        <w:t xml:space="preserve"> NFC-e</w:t>
+        <w:t>Funcionários, Filiais, Estoques, Configurações Gerais, NFC-e</w:t>
       </w:r>
     </w:p>
     <w:p>
@@ -956,25 +900,14 @@
       </w:pPr>
       <w:r>
         <w:rPr>
-          <w:rFonts w:ascii="Arial" w:hAnsi="Arial"/>
-          <w:b w:val="false"/>
-          <w:bCs w:val="false"/>
-          <w:sz w:val="22"/>
-          <w:szCs w:val="22"/>
-        </w:rPr>
-      </w:r>
-    </w:p>
-    <w:p>
-      <w:pPr>
-        <w:pStyle w:val="Normal"/>
-        <w:rPr>
-          <w:rFonts w:ascii="Arial" w:hAnsi="Arial"/>
-          <w:b w:val="false"/>
-          <w:b w:val="false"/>
-          <w:bCs w:val="false"/>
-          <w:sz w:val="22"/>
-          <w:szCs w:val="22"/>
-        </w:rPr>
+          <w:sz w:val="19"/>
+        </w:rPr>
+      </w:r>
+    </w:p>
+    <w:p>
+      <w:pPr>
+        <w:pStyle w:val="Normal"/>
+        <w:rPr/>
       </w:pPr>
       <w:r>
         <w:rPr>
@@ -1006,11 +939,7 @@
       </w:pPr>
       <w:r>
         <w:rPr>
-          <w:rFonts w:ascii="Arial" w:hAnsi="Arial"/>
-          <w:b w:val="false"/>
-          <w:bCs w:val="false"/>
-          <w:sz w:val="22"/>
-          <w:szCs w:val="22"/>
+          <w:sz w:val="19"/>
         </w:rPr>
       </w:r>
     </w:p>
@@ -1047,45 +976,31 @@
       </w:pPr>
       <w:r>
         <w:rPr>
-          <w:rFonts w:ascii="Arial" w:hAnsi="Arial"/>
-          <w:b w:val="false"/>
-          <w:bCs w:val="false"/>
-          <w:sz w:val="22"/>
-          <w:szCs w:val="22"/>
-        </w:rPr>
-      </w:r>
-    </w:p>
-    <w:p>
-      <w:pPr>
-        <w:pStyle w:val="Normal"/>
-        <w:rPr>
-          <w:rFonts w:ascii="Arial" w:hAnsi="Arial"/>
-          <w:b/>
-          <w:b/>
-          <w:bCs/>
-          <w:sz w:val="24"/>
-          <w:szCs w:val="24"/>
-        </w:rPr>
-      </w:pPr>
-      <w:r>
-        <w:rPr>
-          <w:rFonts w:ascii="Arial" w:hAnsi="Arial"/>
-          <w:b/>
-          <w:bCs/>
-          <w:sz w:val="24"/>
-          <w:szCs w:val="24"/>
-        </w:rPr>
-        <w:t xml:space="preserve">Vendas </w:t>
-      </w:r>
-      <w:r>
-        <w:rPr>
-          <w:rFonts w:ascii="Arial" w:hAnsi="Arial"/>
-          <w:b/>
-          <w:bCs/>
-          <w:sz w:val="24"/>
-          <w:szCs w:val="24"/>
-        </w:rPr>
-        <w:t>(ComboBox)</w:t>
+          <w:sz w:val="19"/>
+        </w:rPr>
+      </w:r>
+    </w:p>
+    <w:p>
+      <w:pPr>
+        <w:pStyle w:val="Normal"/>
+        <w:rPr>
+          <w:rFonts w:ascii="Arial" w:hAnsi="Arial"/>
+          <w:b/>
+          <w:b/>
+          <w:bCs/>
+          <w:sz w:val="24"/>
+          <w:szCs w:val="24"/>
+        </w:rPr>
+      </w:pPr>
+      <w:r>
+        <w:rPr>
+          <w:rFonts w:ascii="Arial" w:hAnsi="Arial"/>
+          <w:b/>
+          <w:bCs/>
+          <w:sz w:val="24"/>
+          <w:szCs w:val="24"/>
+        </w:rPr>
+        <w:t>Vendas (ComboBox)</w:t>
       </w:r>
     </w:p>
     <w:p>
@@ -1160,14 +1075,7 @@
     <w:p>
       <w:pPr>
         <w:pStyle w:val="Normal"/>
-        <w:rPr>
-          <w:rFonts w:ascii="Arial" w:hAnsi="Arial"/>
-          <w:b/>
-          <w:b/>
-          <w:bCs/>
-          <w:sz w:val="24"/>
-          <w:szCs w:val="24"/>
-        </w:rPr>
+        <w:rPr/>
       </w:pPr>
       <w:r>
         <w:rPr>
@@ -1261,14 +1169,7 @@
     <w:p>
       <w:pPr>
         <w:pStyle w:val="Normal"/>
-        <w:rPr>
-          <w:rFonts w:ascii="Arial" w:hAnsi="Arial"/>
-          <w:b/>
-          <w:b/>
-          <w:bCs/>
-          <w:sz w:val="24"/>
-          <w:szCs w:val="24"/>
-        </w:rPr>
+        <w:rPr/>
       </w:pPr>
       <w:r>
         <w:rPr>
@@ -1363,14 +1264,7 @@
     <w:p>
       <w:pPr>
         <w:pStyle w:val="Normal"/>
-        <w:rPr>
-          <w:rFonts w:ascii="Arial" w:hAnsi="Arial"/>
-          <w:b/>
-          <w:b/>
-          <w:bCs/>
-          <w:sz w:val="24"/>
-          <w:szCs w:val="24"/>
-        </w:rPr>
+        <w:rPr/>
       </w:pPr>
       <w:r>
         <w:rPr>
@@ -1390,72 +1284,52 @@
           <w:sz w:val="22"/>
           <w:szCs w:val="22"/>
         </w:rPr>
-        <w:t xml:space="preserve">Informações de Vendas, Posição Gerencial, Vendas por Vendedor, Produtos mais Vendidos, Produtos Não Entregues, </w:t>
-      </w:r>
-      <w:r>
-        <w:rPr>
-          <w:rFonts w:ascii="Arial" w:hAnsi="Arial"/>
-          <w:b w:val="false"/>
-          <w:bCs w:val="false"/>
-          <w:sz w:val="22"/>
-          <w:szCs w:val="22"/>
-        </w:rPr>
-        <w:t>Produtos em Assistência</w:t>
-      </w:r>
-    </w:p>
-    <w:p>
-      <w:pPr>
-        <w:pStyle w:val="Normal"/>
-        <w:rPr>
-          <w:rFonts w:ascii="Arial" w:hAnsi="Arial"/>
-          <w:b/>
-          <w:b/>
-          <w:bCs/>
-          <w:sz w:val="24"/>
-          <w:szCs w:val="24"/>
-        </w:rPr>
-      </w:pPr>
-      <w:r>
-        <w:rPr>
-          <w:rFonts w:ascii="Arial" w:hAnsi="Arial"/>
-          <w:b/>
-          <w:bCs/>
-          <w:sz w:val="24"/>
-          <w:szCs w:val="24"/>
-        </w:rPr>
-      </w:r>
-    </w:p>
-    <w:p>
-      <w:pPr>
-        <w:pStyle w:val="Normal"/>
-        <w:rPr>
-          <w:rFonts w:ascii="Arial" w:hAnsi="Arial"/>
-          <w:b/>
-          <w:b/>
-          <w:bCs/>
-          <w:sz w:val="24"/>
-          <w:szCs w:val="24"/>
-        </w:rPr>
-      </w:pPr>
-      <w:r>
-        <w:rPr>
-          <w:rFonts w:ascii="Arial" w:hAnsi="Arial"/>
-          <w:b/>
-          <w:bCs/>
-          <w:sz w:val="24"/>
-          <w:szCs w:val="24"/>
-        </w:rPr>
-        <w:t xml:space="preserve">Estoques </w:t>
-      </w:r>
-      <w:r>
-        <w:rPr>
-          <w:rFonts w:ascii="Arial" w:hAnsi="Arial"/>
-          <w:b/>
-          <w:bCs/>
-          <w:sz w:val="24"/>
-          <w:szCs w:val="24"/>
-        </w:rPr>
-        <w:t>(ComboBox)</w:t>
+        <w:t>Informações de Vendas, Posição Gerencial, Vendas por Vendedor, Produtos mais Vendidos, Produtos Não Entregues, Produtos em Assistência</w:t>
+      </w:r>
+    </w:p>
+    <w:p>
+      <w:pPr>
+        <w:pStyle w:val="Normal"/>
+        <w:rPr>
+          <w:rFonts w:ascii="Arial" w:hAnsi="Arial"/>
+          <w:b/>
+          <w:b/>
+          <w:bCs/>
+          <w:sz w:val="24"/>
+          <w:szCs w:val="24"/>
+        </w:rPr>
+      </w:pPr>
+      <w:r>
+        <w:rPr>
+          <w:rFonts w:ascii="Arial" w:hAnsi="Arial"/>
+          <w:b/>
+          <w:bCs/>
+          <w:sz w:val="24"/>
+          <w:szCs w:val="24"/>
+        </w:rPr>
+      </w:r>
+    </w:p>
+    <w:p>
+      <w:pPr>
+        <w:pStyle w:val="Normal"/>
+        <w:rPr>
+          <w:rFonts w:ascii="Arial" w:hAnsi="Arial"/>
+          <w:b/>
+          <w:b/>
+          <w:bCs/>
+          <w:sz w:val="24"/>
+          <w:szCs w:val="24"/>
+        </w:rPr>
+      </w:pPr>
+      <w:r>
+        <w:rPr>
+          <w:rFonts w:ascii="Arial" w:hAnsi="Arial"/>
+          <w:b/>
+          <w:bCs/>
+          <w:sz w:val="24"/>
+          <w:szCs w:val="24"/>
+        </w:rPr>
+        <w:t>Estoques (ComboBox)</w:t>
       </w:r>
     </w:p>
     <w:p>
@@ -1501,15 +1375,6 @@
           <w:szCs w:val="24"/>
         </w:rPr>
         <w:tab/>
-      </w:r>
-      <w:r>
-        <w:rPr>
-          <w:rFonts w:ascii="Arial" w:hAnsi="Arial"/>
-          <w:b/>
-          <w:bCs/>
-          <w:sz w:val="24"/>
-          <w:szCs w:val="24"/>
-        </w:rPr>
         <w:t>Ações</w:t>
       </w:r>
     </w:p>
@@ -1538,14 +1403,7 @@
     <w:p>
       <w:pPr>
         <w:pStyle w:val="Normal"/>
-        <w:rPr>
-          <w:rFonts w:ascii="Arial" w:hAnsi="Arial"/>
-          <w:b/>
-          <w:b/>
-          <w:bCs/>
-          <w:sz w:val="24"/>
-          <w:szCs w:val="24"/>
-        </w:rPr>
+        <w:rPr/>
       </w:pPr>
       <w:r>
         <w:rPr>
@@ -1639,14 +1497,7 @@
     <w:p>
       <w:pPr>
         <w:pStyle w:val="Normal"/>
-        <w:rPr>
-          <w:rFonts w:ascii="Arial" w:hAnsi="Arial"/>
-          <w:b/>
-          <w:b/>
-          <w:bCs/>
-          <w:sz w:val="24"/>
-          <w:szCs w:val="24"/>
-        </w:rPr>
+        <w:rPr/>
       </w:pPr>
       <w:r>
         <w:rPr>
@@ -1740,14 +1591,7 @@
     <w:p>
       <w:pPr>
         <w:pStyle w:val="Normal"/>
-        <w:rPr>
-          <w:rFonts w:ascii="Arial" w:hAnsi="Arial"/>
-          <w:b/>
-          <w:b/>
-          <w:bCs/>
-          <w:sz w:val="24"/>
-          <w:szCs w:val="24"/>
-        </w:rPr>
+        <w:rPr/>
       </w:pPr>
       <w:r>
         <w:rPr>
@@ -1812,17 +1656,7 @@
           <w:sz w:val="24"/>
           <w:szCs w:val="24"/>
         </w:rPr>
-        <w:t xml:space="preserve">Financeiro </w:t>
-      </w:r>
-      <w:r>
-        <w:rPr>
-          <w:rFonts w:ascii="Arial" w:hAnsi="Arial"/>
-          <w:b/>
-          <w:bCs/>
-          <w:sz w:val="24"/>
-          <w:szCs w:val="24"/>
-        </w:rPr>
-        <w:t>(ComboBox)</w:t>
+        <w:t>Financeiro (ComboBox)</w:t>
       </w:r>
     </w:p>
     <w:p>
@@ -1868,15 +1702,6 @@
           <w:szCs w:val="24"/>
         </w:rPr>
         <w:tab/>
-      </w:r>
-      <w:r>
-        <w:rPr>
-          <w:rFonts w:ascii="Arial" w:hAnsi="Arial"/>
-          <w:b/>
-          <w:bCs/>
-          <w:sz w:val="24"/>
-          <w:szCs w:val="24"/>
-        </w:rPr>
         <w:t>Ações</w:t>
       </w:r>
     </w:p>
@@ -1905,14 +1730,7 @@
     <w:p>
       <w:pPr>
         <w:pStyle w:val="Normal"/>
-        <w:rPr>
-          <w:rFonts w:ascii="Arial" w:hAnsi="Arial"/>
-          <w:b/>
-          <w:b/>
-          <w:bCs/>
-          <w:sz w:val="24"/>
-          <w:szCs w:val="24"/>
-        </w:rPr>
+        <w:rPr/>
       </w:pPr>
       <w:r>
         <w:rPr>
@@ -1978,15 +1796,6 @@
           <w:szCs w:val="24"/>
         </w:rPr>
         <w:tab/>
-      </w:r>
-      <w:r>
-        <w:rPr>
-          <w:rFonts w:ascii="Arial" w:hAnsi="Arial"/>
-          <w:b/>
-          <w:bCs/>
-          <w:sz w:val="24"/>
-          <w:szCs w:val="24"/>
-        </w:rPr>
         <w:t>Informações</w:t>
       </w:r>
     </w:p>
@@ -2015,14 +1824,7 @@
     <w:p>
       <w:pPr>
         <w:pStyle w:val="Normal"/>
-        <w:rPr>
-          <w:rFonts w:ascii="Arial" w:hAnsi="Arial"/>
-          <w:b/>
-          <w:b/>
-          <w:bCs/>
-          <w:sz w:val="24"/>
-          <w:szCs w:val="24"/>
-        </w:rPr>
+        <w:rPr/>
       </w:pPr>
       <w:r>
         <w:rPr>
@@ -2088,15 +1890,6 @@
           <w:szCs w:val="24"/>
         </w:rPr>
         <w:tab/>
-      </w:r>
-      <w:r>
-        <w:rPr>
-          <w:rFonts w:ascii="Arial" w:hAnsi="Arial"/>
-          <w:b/>
-          <w:bCs/>
-          <w:sz w:val="24"/>
-          <w:szCs w:val="24"/>
-        </w:rPr>
         <w:t>Relatório</w:t>
       </w:r>
     </w:p>
@@ -2125,14 +1918,7 @@
     <w:p>
       <w:pPr>
         <w:pStyle w:val="Normal"/>
-        <w:rPr>
-          <w:rFonts w:ascii="Arial" w:hAnsi="Arial"/>
-          <w:b/>
-          <w:b/>
-          <w:bCs/>
-          <w:sz w:val="24"/>
-          <w:szCs w:val="24"/>
-        </w:rPr>
+        <w:rPr/>
       </w:pPr>
       <w:r>
         <w:rPr>
@@ -2168,32 +1954,30 @@
       </w:pPr>
       <w:r>
         <w:rPr>
-          <w:rFonts w:ascii="Arial" w:hAnsi="Arial"/>
-          <w:b/>
-          <w:bCs/>
-          <w:sz w:val="24"/>
-          <w:szCs w:val="24"/>
-        </w:rPr>
-      </w:r>
-    </w:p>
-    <w:p>
-      <w:pPr>
-        <w:pStyle w:val="Normal"/>
-        <w:rPr>
-          <w:b w:val="false"/>
-          <w:b w:val="false"/>
-          <w:bCs w:val="false"/>
-          <w:sz w:val="22"/>
-          <w:szCs w:val="22"/>
-        </w:rPr>
-      </w:pPr>
-      <w:r>
-        <w:rPr>
-          <w:rFonts w:ascii="Arial" w:hAnsi="Arial"/>
-          <w:b/>
-          <w:bCs/>
-          <w:sz w:val="24"/>
-          <w:szCs w:val="24"/>
+          <w:b w:val="false"/>
+          <w:bCs w:val="false"/>
+          <w:sz w:val="22"/>
+          <w:szCs w:val="22"/>
+        </w:rPr>
+      </w:r>
+    </w:p>
+    <w:p>
+      <w:pPr>
+        <w:pStyle w:val="Normal"/>
+        <w:rPr>
+          <w:b w:val="false"/>
+          <w:b w:val="false"/>
+          <w:bCs w:val="false"/>
+          <w:sz w:val="22"/>
+          <w:szCs w:val="22"/>
+        </w:rPr>
+      </w:pPr>
+      <w:r>
+        <w:rPr>
+          <w:b w:val="false"/>
+          <w:bCs w:val="false"/>
+          <w:sz w:val="22"/>
+          <w:szCs w:val="22"/>
         </w:rPr>
       </w:r>
     </w:p>
@@ -2375,7 +2159,7 @@
           <w:szCs w:val="22"/>
         </w:rPr>
         <w:drawing>
-          <wp:anchor behindDoc="0" distT="0" distB="0" distL="0" distR="0" simplePos="0" locked="0" layoutInCell="1" allowOverlap="1" relativeHeight="4">
+          <wp:anchor behindDoc="0" distT="0" distB="0" distL="0" distR="0" simplePos="0" locked="0" layoutInCell="1" allowOverlap="1" relativeHeight="3">
             <wp:simplePos x="0" y="0"/>
             <wp:positionH relativeFrom="column">
               <wp:align>center</wp:align>
@@ -2467,7 +2251,7 @@
           <w:szCs w:val="22"/>
         </w:rPr>
         <w:drawing>
-          <wp:anchor behindDoc="0" distT="0" distB="0" distL="0" distR="0" simplePos="0" locked="0" layoutInCell="1" allowOverlap="1" relativeHeight="5">
+          <wp:anchor behindDoc="0" distT="0" distB="0" distL="0" distR="0" simplePos="0" locked="0" layoutInCell="1" allowOverlap="1" relativeHeight="4">
             <wp:simplePos x="0" y="0"/>
             <wp:positionH relativeFrom="column">
               <wp:posOffset>1431290</wp:posOffset>
@@ -2816,6 +2600,29 @@
     <w:p>
       <w:pPr>
         <w:pStyle w:val="Normal"/>
+        <w:jc w:val="center"/>
+        <w:rPr>
+          <w:rFonts w:ascii="Arial" w:hAnsi="Arial"/>
+          <w:b w:val="false"/>
+          <w:b w:val="false"/>
+          <w:bCs w:val="false"/>
+          <w:sz w:val="22"/>
+          <w:szCs w:val="22"/>
+        </w:rPr>
+      </w:pPr>
+      <w:r>
+        <w:rPr>
+          <w:rFonts w:ascii="Arial" w:hAnsi="Arial"/>
+          <w:b w:val="false"/>
+          <w:bCs w:val="false"/>
+          <w:sz w:val="22"/>
+          <w:szCs w:val="22"/>
+        </w:rPr>
+      </w:r>
+    </w:p>
+    <w:p>
+      <w:pPr>
+        <w:pStyle w:val="Normal"/>
         <w:jc w:val="left"/>
         <w:rPr>
           <w:rFonts w:ascii="Arial" w:hAnsi="Arial"/>
@@ -2882,7 +2689,7 @@
           <w:szCs w:val="22"/>
         </w:rPr>
         <w:drawing>
-          <wp:anchor behindDoc="0" distT="0" distB="0" distL="0" distR="0" simplePos="0" locked="0" layoutInCell="1" allowOverlap="1" relativeHeight="6">
+          <wp:anchor behindDoc="0" distT="0" distB="0" distL="0" distR="0" simplePos="0" locked="0" layoutInCell="1" allowOverlap="1" relativeHeight="5">
             <wp:simplePos x="0" y="0"/>
             <wp:positionH relativeFrom="column">
               <wp:align>center</wp:align>
@@ -3020,7 +2827,7 @@
           <w:szCs w:val="22"/>
         </w:rPr>
         <w:drawing>
-          <wp:anchor behindDoc="0" distT="0" distB="0" distL="0" distR="0" simplePos="0" locked="0" layoutInCell="1" allowOverlap="1" relativeHeight="7">
+          <wp:anchor behindDoc="0" distT="0" distB="0" distL="0" distR="0" simplePos="0" locked="0" layoutInCell="1" allowOverlap="1" relativeHeight="6">
             <wp:simplePos x="0" y="0"/>
             <wp:positionH relativeFrom="column">
               <wp:align>center</wp:align>
@@ -3095,6 +2902,259 @@
         <w:jc w:val="left"/>
         <w:rPr>
           <w:rFonts w:ascii="Arial" w:hAnsi="Arial"/>
+          <w:b w:val="false"/>
+          <w:b w:val="false"/>
+          <w:bCs w:val="false"/>
+          <w:sz w:val="22"/>
+          <w:szCs w:val="22"/>
+        </w:rPr>
+      </w:pPr>
+      <w:r>
+        <w:rPr>
+          <w:rFonts w:ascii="Arial" w:hAnsi="Arial"/>
+          <w:b w:val="false"/>
+          <w:bCs w:val="false"/>
+          <w:sz w:val="22"/>
+          <w:szCs w:val="22"/>
+        </w:rPr>
+      </w:r>
+    </w:p>
+    <w:p>
+      <w:pPr>
+        <w:pStyle w:val="Normal"/>
+        <w:jc w:val="left"/>
+        <w:rPr>
+          <w:rFonts w:ascii="Arial" w:hAnsi="Arial"/>
+          <w:b w:val="false"/>
+          <w:b w:val="false"/>
+          <w:bCs w:val="false"/>
+          <w:sz w:val="22"/>
+          <w:szCs w:val="22"/>
+        </w:rPr>
+      </w:pPr>
+      <w:r>
+        <w:rPr>
+          <w:rFonts w:ascii="Arial" w:hAnsi="Arial"/>
+          <w:b w:val="false"/>
+          <w:bCs w:val="false"/>
+          <w:sz w:val="22"/>
+          <w:szCs w:val="22"/>
+        </w:rPr>
+      </w:r>
+    </w:p>
+    <w:p>
+      <w:pPr>
+        <w:pStyle w:val="Normal"/>
+        <w:jc w:val="left"/>
+        <w:rPr>
+          <w:rFonts w:ascii="Arial" w:hAnsi="Arial"/>
+          <w:b w:val="false"/>
+          <w:b w:val="false"/>
+          <w:bCs w:val="false"/>
+          <w:sz w:val="22"/>
+          <w:szCs w:val="22"/>
+        </w:rPr>
+      </w:pPr>
+      <w:r>
+        <w:rPr>
+          <w:rFonts w:ascii="Arial" w:hAnsi="Arial"/>
+          <w:b w:val="false"/>
+          <w:bCs w:val="false"/>
+          <w:sz w:val="22"/>
+          <w:szCs w:val="22"/>
+        </w:rPr>
+      </w:r>
+    </w:p>
+    <w:p>
+      <w:pPr>
+        <w:pStyle w:val="Normal"/>
+        <w:jc w:val="left"/>
+        <w:rPr>
+          <w:rFonts w:ascii="Arial" w:hAnsi="Arial"/>
+          <w:b w:val="false"/>
+          <w:b w:val="false"/>
+          <w:bCs w:val="false"/>
+          <w:sz w:val="22"/>
+          <w:szCs w:val="22"/>
+        </w:rPr>
+      </w:pPr>
+      <w:r>
+        <w:rPr>
+          <w:rFonts w:ascii="Arial" w:hAnsi="Arial"/>
+          <w:b w:val="false"/>
+          <w:bCs w:val="false"/>
+          <w:sz w:val="22"/>
+          <w:szCs w:val="22"/>
+        </w:rPr>
+      </w:r>
+    </w:p>
+    <w:p>
+      <w:pPr>
+        <w:pStyle w:val="Normal"/>
+        <w:jc w:val="left"/>
+        <w:rPr>
+          <w:rFonts w:ascii="Arial" w:hAnsi="Arial"/>
+          <w:b w:val="false"/>
+          <w:b w:val="false"/>
+          <w:bCs w:val="false"/>
+          <w:sz w:val="22"/>
+          <w:szCs w:val="22"/>
+        </w:rPr>
+      </w:pPr>
+      <w:r>
+        <w:rPr>
+          <w:rFonts w:ascii="Arial" w:hAnsi="Arial"/>
+          <w:b w:val="false"/>
+          <w:bCs w:val="false"/>
+          <w:sz w:val="22"/>
+          <w:szCs w:val="22"/>
+        </w:rPr>
+      </w:r>
+    </w:p>
+    <w:p>
+      <w:pPr>
+        <w:pStyle w:val="Normal"/>
+        <w:jc w:val="left"/>
+        <w:rPr>
+          <w:rFonts w:ascii="Arial" w:hAnsi="Arial"/>
+          <w:b w:val="false"/>
+          <w:b w:val="false"/>
+          <w:bCs w:val="false"/>
+          <w:sz w:val="22"/>
+          <w:szCs w:val="22"/>
+        </w:rPr>
+      </w:pPr>
+      <w:r>
+        <w:rPr>
+          <w:rFonts w:ascii="Arial" w:hAnsi="Arial"/>
+          <w:b w:val="false"/>
+          <w:bCs w:val="false"/>
+          <w:sz w:val="22"/>
+          <w:szCs w:val="22"/>
+        </w:rPr>
+      </w:r>
+    </w:p>
+    <w:p>
+      <w:pPr>
+        <w:pStyle w:val="Normal"/>
+        <w:jc w:val="left"/>
+        <w:rPr>
+          <w:rFonts w:ascii="Arial" w:hAnsi="Arial"/>
+          <w:b w:val="false"/>
+          <w:b w:val="false"/>
+          <w:bCs w:val="false"/>
+          <w:sz w:val="22"/>
+          <w:szCs w:val="22"/>
+        </w:rPr>
+      </w:pPr>
+      <w:r>
+        <w:rPr>
+          <w:rFonts w:ascii="Arial" w:hAnsi="Arial"/>
+          <w:b w:val="false"/>
+          <w:bCs w:val="false"/>
+          <w:sz w:val="22"/>
+          <w:szCs w:val="22"/>
+        </w:rPr>
+      </w:r>
+    </w:p>
+    <w:p>
+      <w:pPr>
+        <w:pStyle w:val="Normal"/>
+        <w:jc w:val="left"/>
+        <w:rPr>
+          <w:rFonts w:ascii="Arial" w:hAnsi="Arial"/>
+          <w:b w:val="false"/>
+          <w:b w:val="false"/>
+          <w:bCs w:val="false"/>
+          <w:sz w:val="22"/>
+          <w:szCs w:val="22"/>
+        </w:rPr>
+      </w:pPr>
+      <w:r>
+        <w:rPr>
+          <w:rFonts w:ascii="Arial" w:hAnsi="Arial"/>
+          <w:b w:val="false"/>
+          <w:bCs w:val="false"/>
+          <w:sz w:val="22"/>
+          <w:szCs w:val="22"/>
+        </w:rPr>
+      </w:r>
+    </w:p>
+    <w:p>
+      <w:pPr>
+        <w:pStyle w:val="Normal"/>
+        <w:jc w:val="left"/>
+        <w:rPr>
+          <w:rFonts w:ascii="Arial" w:hAnsi="Arial"/>
+          <w:b w:val="false"/>
+          <w:b w:val="false"/>
+          <w:bCs w:val="false"/>
+          <w:sz w:val="22"/>
+          <w:szCs w:val="22"/>
+        </w:rPr>
+      </w:pPr>
+      <w:r>
+        <w:rPr>
+          <w:rFonts w:ascii="Arial" w:hAnsi="Arial"/>
+          <w:b w:val="false"/>
+          <w:bCs w:val="false"/>
+          <w:sz w:val="22"/>
+          <w:szCs w:val="22"/>
+        </w:rPr>
+      </w:r>
+    </w:p>
+    <w:p>
+      <w:pPr>
+        <w:pStyle w:val="Normal"/>
+        <w:jc w:val="left"/>
+        <w:rPr>
+          <w:rFonts w:ascii="Arial" w:hAnsi="Arial"/>
+          <w:b w:val="false"/>
+          <w:b w:val="false"/>
+          <w:bCs w:val="false"/>
+          <w:sz w:val="22"/>
+          <w:szCs w:val="22"/>
+        </w:rPr>
+      </w:pPr>
+      <w:r>
+        <w:rPr>
+          <w:rFonts w:ascii="Arial" w:hAnsi="Arial"/>
+          <w:b w:val="false"/>
+          <w:bCs w:val="false"/>
+          <w:sz w:val="22"/>
+          <w:szCs w:val="22"/>
+        </w:rPr>
+      </w:r>
+    </w:p>
+    <w:p>
+      <w:pPr>
+        <w:pStyle w:val="Normal"/>
+        <w:jc w:val="left"/>
+        <w:rPr>
+          <w:rFonts w:ascii="Arial" w:hAnsi="Arial"/>
+          <w:b w:val="false"/>
+          <w:b w:val="false"/>
+          <w:bCs w:val="false"/>
+          <w:sz w:val="22"/>
+          <w:szCs w:val="22"/>
+        </w:rPr>
+      </w:pPr>
+      <w:r>
+        <w:rPr>
+          <w:rFonts w:ascii="Arial" w:hAnsi="Arial"/>
+          <w:b w:val="false"/>
+          <w:bCs w:val="false"/>
+          <w:sz w:val="22"/>
+          <w:szCs w:val="22"/>
+        </w:rPr>
+      </w:r>
+    </w:p>
+    <w:p>
+      <w:pPr>
+        <w:pStyle w:val="Normal"/>
+        <w:jc w:val="left"/>
+        <w:rPr>
+          <w:rFonts w:ascii="Arial" w:hAnsi="Arial"/>
           <w:b/>
           <w:b/>
           <w:bCs/>
@@ -3158,7 +3218,7 @@
           <w:szCs w:val="24"/>
         </w:rPr>
         <w:drawing>
-          <wp:anchor behindDoc="0" distT="0" distB="0" distL="0" distR="0" simplePos="0" locked="0" layoutInCell="1" allowOverlap="1" relativeHeight="13">
+          <wp:anchor behindDoc="0" distT="0" distB="0" distL="0" distR="0" simplePos="0" locked="0" layoutInCell="1" allowOverlap="1" relativeHeight="12">
             <wp:simplePos x="0" y="0"/>
             <wp:positionH relativeFrom="column">
               <wp:align>center</wp:align>
@@ -3202,29 +3262,6 @@
             </a:graphic>
           </wp:anchor>
         </w:drawing>
-      </w:r>
-    </w:p>
-    <w:p>
-      <w:pPr>
-        <w:pStyle w:val="Normal"/>
-        <w:jc w:val="left"/>
-        <w:rPr>
-          <w:rFonts w:ascii="Arial" w:hAnsi="Arial"/>
-          <w:b w:val="false"/>
-          <w:b w:val="false"/>
-          <w:bCs w:val="false"/>
-          <w:sz w:val="22"/>
-          <w:szCs w:val="22"/>
-        </w:rPr>
-      </w:pPr>
-      <w:r>
-        <w:rPr>
-          <w:rFonts w:ascii="Arial" w:hAnsi="Arial"/>
-          <w:b w:val="false"/>
-          <w:bCs w:val="false"/>
-          <w:sz w:val="22"/>
-          <w:szCs w:val="22"/>
-        </w:rPr>
         <w:drawing>
           <wp:anchor behindDoc="0" distT="0" distB="0" distL="0" distR="0" simplePos="0" locked="0" layoutInCell="1" allowOverlap="1" relativeHeight="14">
             <wp:simplePos x="0" y="0"/>
@@ -3232,7 +3269,7 @@
               <wp:posOffset>0</wp:posOffset>
             </wp:positionH>
             <wp:positionV relativeFrom="paragraph">
-              <wp:posOffset>447675</wp:posOffset>
+              <wp:posOffset>3809365</wp:posOffset>
             </wp:positionV>
             <wp:extent cx="6120130" cy="1986915"/>
             <wp:effectExtent l="0" t="0" r="0" b="0"/>
@@ -3738,6 +3775,29 @@
         <w:jc w:val="left"/>
         <w:rPr>
           <w:rFonts w:ascii="Arial" w:hAnsi="Arial"/>
+          <w:b w:val="false"/>
+          <w:b w:val="false"/>
+          <w:bCs w:val="false"/>
+          <w:sz w:val="22"/>
+          <w:szCs w:val="22"/>
+        </w:rPr>
+      </w:pPr>
+      <w:r>
+        <w:rPr>
+          <w:rFonts w:ascii="Arial" w:hAnsi="Arial"/>
+          <w:b w:val="false"/>
+          <w:bCs w:val="false"/>
+          <w:sz w:val="22"/>
+          <w:szCs w:val="22"/>
+        </w:rPr>
+      </w:r>
+    </w:p>
+    <w:p>
+      <w:pPr>
+        <w:pStyle w:val="Normal"/>
+        <w:jc w:val="left"/>
+        <w:rPr>
+          <w:rFonts w:ascii="Arial" w:hAnsi="Arial"/>
           <w:b/>
           <w:b/>
           <w:bCs/>
@@ -3783,64 +3843,55 @@
       <w:pPr>
         <w:pStyle w:val="Normal"/>
         <w:jc w:val="left"/>
-        <w:rPr>
-          <w:rFonts w:ascii="Arial" w:hAnsi="Arial"/>
-          <w:b/>
-          <w:b/>
-          <w:bCs/>
-          <w:sz w:val="24"/>
-          <w:szCs w:val="24"/>
-        </w:rPr>
-      </w:pPr>
-      <w:hyperlink r:id="rId12">
-        <w:r>
-          <w:drawing>
-            <wp:anchor behindDoc="0" distT="0" distB="0" distL="0" distR="0" simplePos="0" locked="0" layoutInCell="1" allowOverlap="1" relativeHeight="8">
-              <wp:simplePos x="0" y="0"/>
-              <wp:positionH relativeFrom="column">
-                <wp:align>center</wp:align>
-              </wp:positionH>
-              <wp:positionV relativeFrom="paragraph">
-                <wp:posOffset>635</wp:posOffset>
-              </wp:positionV>
-              <wp:extent cx="6120130" cy="3010535"/>
-              <wp:effectExtent l="0" t="0" r="0" b="0"/>
-              <wp:wrapSquare wrapText="largest"/>
-              <wp:docPr id="9" name="Image7" descr=""/>
-              <wp:cNvGraphicFramePr>
-                <a:graphicFrameLocks xmlns:a="http://schemas.openxmlformats.org/drawingml/2006/main" noChangeAspect="1"/>
-              </wp:cNvGraphicFramePr>
-              <a:graphic xmlns:a="http://schemas.openxmlformats.org/drawingml/2006/main">
-                <a:graphicData uri="http://schemas.openxmlformats.org/drawingml/2006/picture">
-                  <pic:pic xmlns:pic="http://schemas.openxmlformats.org/drawingml/2006/picture">
-                    <pic:nvPicPr>
-                      <pic:cNvPr id="9" name="Image7" descr=""/>
-                      <pic:cNvPicPr>
-                        <a:picLocks noChangeAspect="1" noChangeArrowheads="1"/>
-                      </pic:cNvPicPr>
-                    </pic:nvPicPr>
-                    <pic:blipFill>
-                      <a:blip r:embed="rId11"/>
-                      <a:stretch>
-                        <a:fillRect/>
-                      </a:stretch>
-                    </pic:blipFill>
-                    <pic:spPr bwMode="auto">
-                      <a:xfrm>
-                        <a:off x="0" y="0"/>
-                        <a:ext cx="6120130" cy="3010535"/>
-                      </a:xfrm>
-                      <a:prstGeom prst="rect">
-                        <a:avLst/>
-                      </a:prstGeom>
-                    </pic:spPr>
-                  </pic:pic>
-                </a:graphicData>
-              </a:graphic>
-            </wp:anchor>
-          </w:drawing>
-        </w:r>
-      </w:hyperlink>
+        <w:rPr/>
+      </w:pPr>
+      <w:r>
+        <w:drawing>
+          <wp:anchor behindDoc="0" distT="0" distB="0" distL="0" distR="0" simplePos="0" locked="0" layoutInCell="1" allowOverlap="1" relativeHeight="7">
+            <wp:simplePos x="0" y="0"/>
+            <wp:positionH relativeFrom="column">
+              <wp:align>center</wp:align>
+            </wp:positionH>
+            <wp:positionV relativeFrom="paragraph">
+              <wp:posOffset>635</wp:posOffset>
+            </wp:positionV>
+            <wp:extent cx="6120130" cy="3010535"/>
+            <wp:effectExtent l="0" t="0" r="0" b="0"/>
+            <wp:wrapSquare wrapText="largest"/>
+            <wp:docPr id="9" name="Image7" descr=""/>
+            <wp:cNvGraphicFramePr>
+              <a:graphicFrameLocks xmlns:a="http://schemas.openxmlformats.org/drawingml/2006/main" noChangeAspect="1"/>
+            </wp:cNvGraphicFramePr>
+            <a:graphic xmlns:a="http://schemas.openxmlformats.org/drawingml/2006/main">
+              <a:graphicData uri="http://schemas.openxmlformats.org/drawingml/2006/picture">
+                <pic:pic xmlns:pic="http://schemas.openxmlformats.org/drawingml/2006/picture">
+                  <pic:nvPicPr>
+                    <pic:cNvPr id="9" name="Image7" descr=""/>
+                    <pic:cNvPicPr>
+                      <a:picLocks noChangeAspect="1" noChangeArrowheads="1"/>
+                    </pic:cNvPicPr>
+                  </pic:nvPicPr>
+                  <pic:blipFill>
+                    <a:blip r:embed="rId11"/>
+                    <a:stretch>
+                      <a:fillRect/>
+                    </a:stretch>
+                  </pic:blipFill>
+                  <pic:spPr bwMode="auto">
+                    <a:xfrm>
+                      <a:off x="0" y="0"/>
+                      <a:ext cx="6120130" cy="3010535"/>
+                    </a:xfrm>
+                    <a:prstGeom prst="rect">
+                      <a:avLst/>
+                    </a:prstGeom>
+                  </pic:spPr>
+                </pic:pic>
+              </a:graphicData>
+            </a:graphic>
+          </wp:anchor>
+        </w:drawing>
+      </w:r>
       <w:r>
         <w:rPr>
           <w:rStyle w:val="InternetLink"/>
@@ -3850,94 +3901,8 @@
           <w:sz w:val="24"/>
           <w:szCs w:val="24"/>
         </w:rPr>
-        <w:t>http://joaoellery.com/wp-content/uploads/2016/05/sistema-financeiro-php.jpg</w:t>
-      </w:r>
-    </w:p>
-    <w:p>
-      <w:pPr>
-        <w:pStyle w:val="Normal"/>
-        <w:jc w:val="left"/>
-        <w:rPr>
-          <w:rFonts w:ascii="Arial" w:hAnsi="Arial"/>
-          <w:b/>
-          <w:b/>
-          <w:bCs/>
-          <w:sz w:val="24"/>
-          <w:szCs w:val="24"/>
-        </w:rPr>
-      </w:pPr>
-      <w:r>
-        <w:rPr>
-          <w:rFonts w:ascii="Arial" w:hAnsi="Arial"/>
-          <w:b/>
-          <w:bCs/>
-          <w:sz w:val="24"/>
-          <w:szCs w:val="24"/>
-        </w:rPr>
-      </w:r>
-    </w:p>
-    <w:p>
-      <w:pPr>
-        <w:pStyle w:val="Normal"/>
-        <w:jc w:val="left"/>
-        <w:rPr>
-          <w:rFonts w:ascii="Arial" w:hAnsi="Arial"/>
-          <w:b/>
-          <w:b/>
-          <w:bCs/>
-          <w:sz w:val="24"/>
-          <w:szCs w:val="24"/>
-        </w:rPr>
-      </w:pPr>
-      <w:hyperlink r:id="rId14">
-        <w:r>
-          <w:drawing>
-            <wp:anchor behindDoc="0" distT="0" distB="0" distL="0" distR="0" simplePos="0" locked="0" layoutInCell="1" allowOverlap="1" relativeHeight="9">
-              <wp:simplePos x="0" y="0"/>
-              <wp:positionH relativeFrom="column">
-                <wp:align>center</wp:align>
-              </wp:positionH>
-              <wp:positionV relativeFrom="paragraph">
-                <wp:posOffset>635</wp:posOffset>
-              </wp:positionV>
-              <wp:extent cx="6120130" cy="4328795"/>
-              <wp:effectExtent l="0" t="0" r="0" b="0"/>
-              <wp:wrapSquare wrapText="largest"/>
-              <wp:docPr id="10" name="Image8" descr=""/>
-              <wp:cNvGraphicFramePr>
-                <a:graphicFrameLocks xmlns:a="http://schemas.openxmlformats.org/drawingml/2006/main" noChangeAspect="1"/>
-              </wp:cNvGraphicFramePr>
-              <a:graphic xmlns:a="http://schemas.openxmlformats.org/drawingml/2006/main">
-                <a:graphicData uri="http://schemas.openxmlformats.org/drawingml/2006/picture">
-                  <pic:pic xmlns:pic="http://schemas.openxmlformats.org/drawingml/2006/picture">
-                    <pic:nvPicPr>
-                      <pic:cNvPr id="10" name="Image8" descr=""/>
-                      <pic:cNvPicPr>
-                        <a:picLocks noChangeAspect="1" noChangeArrowheads="1"/>
-                      </pic:cNvPicPr>
-                    </pic:nvPicPr>
-                    <pic:blipFill>
-                      <a:blip r:embed="rId13"/>
-                      <a:stretch>
-                        <a:fillRect/>
-                      </a:stretch>
-                    </pic:blipFill>
-                    <pic:spPr bwMode="auto">
-                      <a:xfrm>
-                        <a:off x="0" y="0"/>
-                        <a:ext cx="6120130" cy="4328795"/>
-                      </a:xfrm>
-                      <a:prstGeom prst="rect">
-                        <a:avLst/>
-                      </a:prstGeom>
-                    </pic:spPr>
-                  </pic:pic>
-                </a:graphicData>
-              </a:graphic>
-            </wp:anchor>
-          </w:drawing>
-        </w:r>
-      </w:hyperlink>
+        <w:t>h</w:t>
+      </w:r>
       <w:r>
         <w:rPr>
           <w:rStyle w:val="InternetLink"/>
@@ -3947,117 +3912,85 @@
           <w:sz w:val="24"/>
           <w:szCs w:val="24"/>
         </w:rPr>
-        <w:t>https://cdn.colorlib.com/wp/wp-content/uploads/sites/2/atlant-creative-bootstrap-admin-template.jpg</w:t>
-      </w:r>
-    </w:p>
-    <w:p>
-      <w:pPr>
-        <w:pStyle w:val="Normal"/>
-        <w:jc w:val="left"/>
-        <w:rPr>
-          <w:rFonts w:ascii="Arial" w:hAnsi="Arial"/>
-          <w:b/>
-          <w:b/>
-          <w:bCs/>
-          <w:sz w:val="24"/>
-          <w:szCs w:val="24"/>
-        </w:rPr>
-      </w:pPr>
-      <w:r>
-        <w:rPr>
-          <w:rFonts w:ascii="Arial" w:hAnsi="Arial"/>
-          <w:b/>
-          <w:bCs/>
-          <w:sz w:val="24"/>
-          <w:szCs w:val="24"/>
-        </w:rPr>
-      </w:r>
-    </w:p>
-    <w:p>
-      <w:pPr>
-        <w:pStyle w:val="Normal"/>
-        <w:jc w:val="left"/>
-        <w:rPr>
-          <w:rFonts w:ascii="Arial" w:hAnsi="Arial"/>
-          <w:b/>
-          <w:b/>
-          <w:bCs/>
-          <w:sz w:val="24"/>
-          <w:szCs w:val="24"/>
-        </w:rPr>
-      </w:pPr>
-      <w:r>
-        <w:rPr>
-          <w:rFonts w:ascii="Arial" w:hAnsi="Arial"/>
-          <w:b/>
-          <w:bCs/>
-          <w:sz w:val="24"/>
-          <w:szCs w:val="24"/>
-        </w:rPr>
-      </w:r>
-    </w:p>
-    <w:p>
-      <w:pPr>
-        <w:pStyle w:val="Normal"/>
-        <w:jc w:val="left"/>
-        <w:rPr>
-          <w:rFonts w:ascii="Arial" w:hAnsi="Arial"/>
-          <w:b/>
-          <w:b/>
-          <w:bCs/>
-          <w:sz w:val="24"/>
-          <w:szCs w:val="24"/>
-        </w:rPr>
-      </w:pPr>
-      <w:hyperlink r:id="rId16">
-        <w:r>
-          <w:drawing>
-            <wp:anchor behindDoc="0" distT="0" distB="0" distL="0" distR="0" simplePos="0" locked="0" layoutInCell="1" allowOverlap="1" relativeHeight="10">
-              <wp:simplePos x="0" y="0"/>
-              <wp:positionH relativeFrom="column">
-                <wp:align>center</wp:align>
-              </wp:positionH>
-              <wp:positionV relativeFrom="paragraph">
-                <wp:posOffset>635</wp:posOffset>
-              </wp:positionV>
-              <wp:extent cx="6120130" cy="4235450"/>
-              <wp:effectExtent l="0" t="0" r="0" b="0"/>
-              <wp:wrapSquare wrapText="largest"/>
-              <wp:docPr id="11" name="Image9" descr=""/>
-              <wp:cNvGraphicFramePr>
-                <a:graphicFrameLocks xmlns:a="http://schemas.openxmlformats.org/drawingml/2006/main" noChangeAspect="1"/>
-              </wp:cNvGraphicFramePr>
-              <a:graphic xmlns:a="http://schemas.openxmlformats.org/drawingml/2006/main">
-                <a:graphicData uri="http://schemas.openxmlformats.org/drawingml/2006/picture">
-                  <pic:pic xmlns:pic="http://schemas.openxmlformats.org/drawingml/2006/picture">
-                    <pic:nvPicPr>
-                      <pic:cNvPr id="11" name="Image9" descr=""/>
-                      <pic:cNvPicPr>
-                        <a:picLocks noChangeAspect="1" noChangeArrowheads="1"/>
-                      </pic:cNvPicPr>
-                    </pic:nvPicPr>
-                    <pic:blipFill>
-                      <a:blip r:embed="rId15"/>
-                      <a:stretch>
-                        <a:fillRect/>
-                      </a:stretch>
-                    </pic:blipFill>
-                    <pic:spPr bwMode="auto">
-                      <a:xfrm>
-                        <a:off x="0" y="0"/>
-                        <a:ext cx="6120130" cy="4235450"/>
-                      </a:xfrm>
-                      <a:prstGeom prst="rect">
-                        <a:avLst/>
-                      </a:prstGeom>
-                    </pic:spPr>
-                  </pic:pic>
-                </a:graphicData>
-              </a:graphic>
-            </wp:anchor>
-          </w:drawing>
-        </w:r>
-      </w:hyperlink>
+        <w:t>ttp://joaoellery.com/wp-content/uploads/2016/05/sistema-financeiro-php.jpg</w:t>
+      </w:r>
+    </w:p>
+    <w:p>
+      <w:pPr>
+        <w:pStyle w:val="Normal"/>
+        <w:jc w:val="left"/>
+        <w:rPr>
+          <w:rFonts w:ascii="Arial" w:hAnsi="Arial"/>
+          <w:b/>
+          <w:b/>
+          <w:bCs/>
+          <w:sz w:val="24"/>
+          <w:szCs w:val="24"/>
+        </w:rPr>
+      </w:pPr>
+      <w:r>
+        <w:rPr>
+          <w:rFonts w:ascii="Arial" w:hAnsi="Arial"/>
+          <w:b/>
+          <w:bCs/>
+          <w:sz w:val="24"/>
+          <w:szCs w:val="24"/>
+        </w:rPr>
+      </w:r>
+    </w:p>
+    <w:p>
+      <w:pPr>
+        <w:pStyle w:val="Normal"/>
+        <w:jc w:val="left"/>
+        <w:rPr/>
+      </w:pPr>
+      <w:r>
+        <w:drawing>
+          <wp:anchor behindDoc="0" distT="0" distB="0" distL="0" distR="0" simplePos="0" locked="0" layoutInCell="1" allowOverlap="1" relativeHeight="8">
+            <wp:simplePos x="0" y="0"/>
+            <wp:positionH relativeFrom="column">
+              <wp:align>center</wp:align>
+            </wp:positionH>
+            <wp:positionV relativeFrom="paragraph">
+              <wp:posOffset>635</wp:posOffset>
+            </wp:positionV>
+            <wp:extent cx="6120130" cy="4328795"/>
+            <wp:effectExtent l="0" t="0" r="0" b="0"/>
+            <wp:wrapSquare wrapText="largest"/>
+            <wp:docPr id="10" name="Image8" descr=""/>
+            <wp:cNvGraphicFramePr>
+              <a:graphicFrameLocks xmlns:a="http://schemas.openxmlformats.org/drawingml/2006/main" noChangeAspect="1"/>
+            </wp:cNvGraphicFramePr>
+            <a:graphic xmlns:a="http://schemas.openxmlformats.org/drawingml/2006/main">
+              <a:graphicData uri="http://schemas.openxmlformats.org/drawingml/2006/picture">
+                <pic:pic xmlns:pic="http://schemas.openxmlformats.org/drawingml/2006/picture">
+                  <pic:nvPicPr>
+                    <pic:cNvPr id="10" name="Image8" descr=""/>
+                    <pic:cNvPicPr>
+                      <a:picLocks noChangeAspect="1" noChangeArrowheads="1"/>
+                    </pic:cNvPicPr>
+                  </pic:nvPicPr>
+                  <pic:blipFill>
+                    <a:blip r:embed="rId12"/>
+                    <a:stretch>
+                      <a:fillRect/>
+                    </a:stretch>
+                  </pic:blipFill>
+                  <pic:spPr bwMode="auto">
+                    <a:xfrm>
+                      <a:off x="0" y="0"/>
+                      <a:ext cx="6120130" cy="4328795"/>
+                    </a:xfrm>
+                    <a:prstGeom prst="rect">
+                      <a:avLst/>
+                    </a:prstGeom>
+                  </pic:spPr>
+                </pic:pic>
+              </a:graphicData>
+            </a:graphic>
+          </wp:anchor>
+        </w:drawing>
+      </w:r>
       <w:r>
         <w:rPr>
           <w:rStyle w:val="InternetLink"/>
@@ -4067,55 +4000,188 @@
           <w:sz w:val="24"/>
           <w:szCs w:val="24"/>
         </w:rPr>
-        <w:t>https://cdn.colorlib.com/wp/wp-content/uploads/sites/2/monarch-minimal-anfular-admin-template.jpg</w:t>
-      </w:r>
-    </w:p>
-    <w:p>
-      <w:pPr>
-        <w:pStyle w:val="Normal"/>
-        <w:jc w:val="left"/>
-        <w:rPr>
-          <w:rFonts w:ascii="Arial" w:hAnsi="Arial"/>
-          <w:b/>
-          <w:b/>
-          <w:bCs/>
-          <w:sz w:val="24"/>
-          <w:szCs w:val="24"/>
-        </w:rPr>
-      </w:pPr>
-      <w:r>
-        <w:rPr>
-          <w:rFonts w:ascii="Arial" w:hAnsi="Arial"/>
-          <w:b/>
-          <w:bCs/>
-          <w:sz w:val="24"/>
-          <w:szCs w:val="24"/>
-        </w:rPr>
-      </w:r>
-    </w:p>
-    <w:p>
-      <w:pPr>
-        <w:pStyle w:val="Normal"/>
-        <w:jc w:val="left"/>
-        <w:rPr>
-          <w:rFonts w:ascii="Arial" w:hAnsi="Arial"/>
-          <w:b/>
-          <w:b/>
-          <w:bCs/>
-          <w:sz w:val="24"/>
-          <w:szCs w:val="24"/>
-        </w:rPr>
-      </w:pPr>
-      <w:r>
-        <w:rPr>
-          <w:rFonts w:ascii="Arial" w:hAnsi="Arial"/>
-          <w:b/>
-          <w:bCs/>
-          <w:sz w:val="24"/>
-          <w:szCs w:val="24"/>
-        </w:rPr>
+        <w:t>h</w:t>
+      </w:r>
+      <w:r>
+        <w:rPr>
+          <w:rStyle w:val="InternetLink"/>
+          <w:rFonts w:ascii="Arial" w:hAnsi="Arial"/>
+          <w:b/>
+          <w:bCs/>
+          <w:sz w:val="24"/>
+          <w:szCs w:val="24"/>
+        </w:rPr>
+        <w:t>ttps://cdn.colorlib.com/wp/wp-content/uploads/sites/2/atlant-creative-bootstrap-admin-template.jpg</w:t>
+      </w:r>
+    </w:p>
+    <w:p>
+      <w:pPr>
+        <w:pStyle w:val="Normal"/>
+        <w:jc w:val="left"/>
+        <w:rPr>
+          <w:rFonts w:ascii="Arial" w:hAnsi="Arial"/>
+          <w:b/>
+          <w:b/>
+          <w:bCs/>
+          <w:sz w:val="24"/>
+          <w:szCs w:val="24"/>
+        </w:rPr>
+      </w:pPr>
+      <w:r>
+        <w:rPr>
+          <w:rFonts w:ascii="Arial" w:hAnsi="Arial"/>
+          <w:b/>
+          <w:bCs/>
+          <w:sz w:val="24"/>
+          <w:szCs w:val="24"/>
+        </w:rPr>
+      </w:r>
+    </w:p>
+    <w:p>
+      <w:pPr>
+        <w:pStyle w:val="Normal"/>
+        <w:jc w:val="left"/>
+        <w:rPr>
+          <w:rFonts w:ascii="Arial" w:hAnsi="Arial"/>
+          <w:b/>
+          <w:b/>
+          <w:bCs/>
+          <w:sz w:val="24"/>
+          <w:szCs w:val="24"/>
+        </w:rPr>
+      </w:pPr>
+      <w:r>
+        <w:rPr>
+          <w:rFonts w:ascii="Arial" w:hAnsi="Arial"/>
+          <w:b/>
+          <w:bCs/>
+          <w:sz w:val="24"/>
+          <w:szCs w:val="24"/>
+        </w:rPr>
+      </w:r>
+    </w:p>
+    <w:p>
+      <w:pPr>
+        <w:pStyle w:val="Normal"/>
+        <w:jc w:val="left"/>
+        <w:rPr/>
+      </w:pPr>
+      <w:r>
         <w:drawing>
-          <wp:anchor behindDoc="0" distT="0" distB="0" distL="0" distR="0" simplePos="0" locked="0" layoutInCell="1" allowOverlap="1" relativeHeight="11">
+          <wp:anchor behindDoc="0" distT="0" distB="0" distL="0" distR="0" simplePos="0" locked="0" layoutInCell="1" allowOverlap="1" relativeHeight="9">
+            <wp:simplePos x="0" y="0"/>
+            <wp:positionH relativeFrom="column">
+              <wp:align>center</wp:align>
+            </wp:positionH>
+            <wp:positionV relativeFrom="paragraph">
+              <wp:posOffset>635</wp:posOffset>
+            </wp:positionV>
+            <wp:extent cx="6120130" cy="4235450"/>
+            <wp:effectExtent l="0" t="0" r="0" b="0"/>
+            <wp:wrapSquare wrapText="largest"/>
+            <wp:docPr id="11" name="Image9" descr=""/>
+            <wp:cNvGraphicFramePr>
+              <a:graphicFrameLocks xmlns:a="http://schemas.openxmlformats.org/drawingml/2006/main" noChangeAspect="1"/>
+            </wp:cNvGraphicFramePr>
+            <a:graphic xmlns:a="http://schemas.openxmlformats.org/drawingml/2006/main">
+              <a:graphicData uri="http://schemas.openxmlformats.org/drawingml/2006/picture">
+                <pic:pic xmlns:pic="http://schemas.openxmlformats.org/drawingml/2006/picture">
+                  <pic:nvPicPr>
+                    <pic:cNvPr id="11" name="Image9" descr=""/>
+                    <pic:cNvPicPr>
+                      <a:picLocks noChangeAspect="1" noChangeArrowheads="1"/>
+                    </pic:cNvPicPr>
+                  </pic:nvPicPr>
+                  <pic:blipFill>
+                    <a:blip r:embed="rId13"/>
+                    <a:stretch>
+                      <a:fillRect/>
+                    </a:stretch>
+                  </pic:blipFill>
+                  <pic:spPr bwMode="auto">
+                    <a:xfrm>
+                      <a:off x="0" y="0"/>
+                      <a:ext cx="6120130" cy="4235450"/>
+                    </a:xfrm>
+                    <a:prstGeom prst="rect">
+                      <a:avLst/>
+                    </a:prstGeom>
+                  </pic:spPr>
+                </pic:pic>
+              </a:graphicData>
+            </a:graphic>
+          </wp:anchor>
+        </w:drawing>
+      </w:r>
+      <w:r>
+        <w:rPr>
+          <w:rStyle w:val="InternetLink"/>
+          <w:rFonts w:ascii="Arial" w:hAnsi="Arial"/>
+          <w:b/>
+          <w:bCs/>
+          <w:sz w:val="24"/>
+          <w:szCs w:val="24"/>
+        </w:rPr>
+        <w:t>h</w:t>
+      </w:r>
+      <w:r>
+        <w:rPr>
+          <w:rStyle w:val="InternetLink"/>
+          <w:rFonts w:ascii="Arial" w:hAnsi="Arial"/>
+          <w:b/>
+          <w:bCs/>
+          <w:sz w:val="24"/>
+          <w:szCs w:val="24"/>
+        </w:rPr>
+        <w:t>ttps://cdn.colorlib.com/wp/wp-content/uploads/sites/2/monarch-minimal-anfular-admin-template.jpg</w:t>
+      </w:r>
+    </w:p>
+    <w:p>
+      <w:pPr>
+        <w:pStyle w:val="Normal"/>
+        <w:jc w:val="left"/>
+        <w:rPr>
+          <w:rFonts w:ascii="Arial" w:hAnsi="Arial"/>
+          <w:b/>
+          <w:b/>
+          <w:bCs/>
+          <w:sz w:val="24"/>
+          <w:szCs w:val="24"/>
+        </w:rPr>
+      </w:pPr>
+      <w:r>
+        <w:rPr>
+          <w:rFonts w:ascii="Arial" w:hAnsi="Arial"/>
+          <w:b/>
+          <w:bCs/>
+          <w:sz w:val="24"/>
+          <w:szCs w:val="24"/>
+        </w:rPr>
+      </w:r>
+    </w:p>
+    <w:p>
+      <w:pPr>
+        <w:pStyle w:val="Normal"/>
+        <w:jc w:val="left"/>
+        <w:rPr>
+          <w:rFonts w:ascii="Arial" w:hAnsi="Arial"/>
+          <w:b/>
+          <w:b/>
+          <w:bCs/>
+          <w:sz w:val="24"/>
+          <w:szCs w:val="24"/>
+        </w:rPr>
+      </w:pPr>
+      <w:r>
+        <w:rPr>
+          <w:rFonts w:ascii="Arial" w:hAnsi="Arial"/>
+          <w:b/>
+          <w:bCs/>
+          <w:sz w:val="24"/>
+          <w:szCs w:val="24"/>
+        </w:rPr>
+        <w:drawing>
+          <wp:anchor behindDoc="0" distT="0" distB="0" distL="0" distR="0" simplePos="0" locked="0" layoutInCell="1" allowOverlap="1" relativeHeight="10">
             <wp:simplePos x="0" y="0"/>
             <wp:positionH relativeFrom="column">
               <wp:align>center</wp:align>
@@ -4140,7 +4206,7 @@
                     </pic:cNvPicPr>
                   </pic:nvPicPr>
                   <pic:blipFill>
-                    <a:blip r:embed="rId17"/>
+                    <a:blip r:embed="rId14"/>
                     <a:stretch>
                       <a:fillRect/>
                     </a:stretch>
@@ -4188,64 +4254,55 @@
       <w:pPr>
         <w:pStyle w:val="Normal"/>
         <w:jc w:val="left"/>
-        <w:rPr>
-          <w:rFonts w:ascii="Arial" w:hAnsi="Arial"/>
-          <w:b/>
-          <w:b/>
-          <w:bCs/>
-          <w:sz w:val="24"/>
-          <w:szCs w:val="24"/>
-        </w:rPr>
-      </w:pPr>
-      <w:hyperlink r:id="rId19">
-        <w:r>
-          <w:drawing>
-            <wp:anchor behindDoc="0" distT="0" distB="0" distL="0" distR="0" simplePos="0" locked="0" layoutInCell="1" allowOverlap="1" relativeHeight="12">
-              <wp:simplePos x="0" y="0"/>
-              <wp:positionH relativeFrom="column">
-                <wp:align>center</wp:align>
-              </wp:positionH>
-              <wp:positionV relativeFrom="paragraph">
-                <wp:posOffset>635</wp:posOffset>
-              </wp:positionV>
-              <wp:extent cx="6120130" cy="2616835"/>
-              <wp:effectExtent l="0" t="0" r="0" b="0"/>
-              <wp:wrapSquare wrapText="largest"/>
-              <wp:docPr id="13" name="Image11" descr=""/>
-              <wp:cNvGraphicFramePr>
-                <a:graphicFrameLocks xmlns:a="http://schemas.openxmlformats.org/drawingml/2006/main" noChangeAspect="1"/>
-              </wp:cNvGraphicFramePr>
-              <a:graphic xmlns:a="http://schemas.openxmlformats.org/drawingml/2006/main">
-                <a:graphicData uri="http://schemas.openxmlformats.org/drawingml/2006/picture">
-                  <pic:pic xmlns:pic="http://schemas.openxmlformats.org/drawingml/2006/picture">
-                    <pic:nvPicPr>
-                      <pic:cNvPr id="13" name="Image11" descr=""/>
-                      <pic:cNvPicPr>
-                        <a:picLocks noChangeAspect="1" noChangeArrowheads="1"/>
-                      </pic:cNvPicPr>
-                    </pic:nvPicPr>
-                    <pic:blipFill>
-                      <a:blip r:embed="rId18"/>
-                      <a:stretch>
-                        <a:fillRect/>
-                      </a:stretch>
-                    </pic:blipFill>
-                    <pic:spPr bwMode="auto">
-                      <a:xfrm>
-                        <a:off x="0" y="0"/>
-                        <a:ext cx="6120130" cy="2616835"/>
-                      </a:xfrm>
-                      <a:prstGeom prst="rect">
-                        <a:avLst/>
-                      </a:prstGeom>
-                    </pic:spPr>
-                  </pic:pic>
-                </a:graphicData>
-              </a:graphic>
-            </wp:anchor>
-          </w:drawing>
-        </w:r>
-      </w:hyperlink>
+        <w:rPr/>
+      </w:pPr>
+      <w:r>
+        <w:drawing>
+          <wp:anchor behindDoc="0" distT="0" distB="0" distL="0" distR="0" simplePos="0" locked="0" layoutInCell="1" allowOverlap="1" relativeHeight="11">
+            <wp:simplePos x="0" y="0"/>
+            <wp:positionH relativeFrom="column">
+              <wp:align>center</wp:align>
+            </wp:positionH>
+            <wp:positionV relativeFrom="paragraph">
+              <wp:posOffset>635</wp:posOffset>
+            </wp:positionV>
+            <wp:extent cx="6120130" cy="2616835"/>
+            <wp:effectExtent l="0" t="0" r="0" b="0"/>
+            <wp:wrapSquare wrapText="largest"/>
+            <wp:docPr id="13" name="Image11" descr=""/>
+            <wp:cNvGraphicFramePr>
+              <a:graphicFrameLocks xmlns:a="http://schemas.openxmlformats.org/drawingml/2006/main" noChangeAspect="1"/>
+            </wp:cNvGraphicFramePr>
+            <a:graphic xmlns:a="http://schemas.openxmlformats.org/drawingml/2006/main">
+              <a:graphicData uri="http://schemas.openxmlformats.org/drawingml/2006/picture">
+                <pic:pic xmlns:pic="http://schemas.openxmlformats.org/drawingml/2006/picture">
+                  <pic:nvPicPr>
+                    <pic:cNvPr id="13" name="Image11" descr=""/>
+                    <pic:cNvPicPr>
+                      <a:picLocks noChangeAspect="1" noChangeArrowheads="1"/>
+                    </pic:cNvPicPr>
+                  </pic:nvPicPr>
+                  <pic:blipFill>
+                    <a:blip r:embed="rId15"/>
+                    <a:stretch>
+                      <a:fillRect/>
+                    </a:stretch>
+                  </pic:blipFill>
+                  <pic:spPr bwMode="auto">
+                    <a:xfrm>
+                      <a:off x="0" y="0"/>
+                      <a:ext cx="6120130" cy="2616835"/>
+                    </a:xfrm>
+                    <a:prstGeom prst="rect">
+                      <a:avLst/>
+                    </a:prstGeom>
+                  </pic:spPr>
+                </pic:pic>
+              </a:graphicData>
+            </a:graphic>
+          </wp:anchor>
+        </w:drawing>
+      </w:r>
       <w:r>
         <w:rPr>
           <w:rStyle w:val="InternetLink"/>
@@ -4255,76 +4312,74 @@
           <w:sz w:val="24"/>
           <w:szCs w:val="24"/>
         </w:rPr>
-        <w:t>https://lh3.googleusercontent.com/BcnyzlsxViGmVURKQDK_9UdTq6RLWHbvFCbph79a8HTlbVUUyRuKcJfWy-FT0Dpg_vRjsxlsCcSU2H7O5i9mZsfAeEP8doKgewoGziMrD2Z7nNaiGqVvxLMl7M9Kh9ZaT_FAO9Hj_KcU-eE41VSpUXb5EUL0PuD70jMzmg1k-qS4w2xacfIs5OJt3VYEAi2v6liUOZN2MGOPWapfBvhuPQoVFlAi1Kb0WBHcwDekpTiDPie2JLY55pRRkWEkNKFu98LdtWzGRFWd9lfLSgAd6iRRQvMY-7xCYDBvXHJ3zNpLRHMEiK21D-75IL6A72fKQcxhRt-8rePjSfF8gB_O-MOxCeFCCmhKMcjAoEGlEgoOGIY3FBSWtMBdyAurhsEeMXnb2NtV-aM-hZEHJCALMfRLCrDh6ty6zcZEGkRyxq9g1MYCkYz7hPwjYT5viji6LCqsf2kW9WnZqMQDNHPTx0Kt0e9rOq7FdsFLkKtpsRFr6800OOCLpA0FZDqBxAGAvlUhMLKxOQ3sQkmaHOWj6s70qpDveM05qqARiYifcOpLphm21jVhBWjWMlgQiuOJFWS9sWl7UcXTL5IPqFOvxb1_VXQYyMJ1EnCi5Rbex0bBR3lkrb2X=w1351-h576-no</w:t>
-      </w:r>
-    </w:p>
-    <w:p>
-      <w:pPr>
-        <w:pStyle w:val="Normal"/>
-        <w:jc w:val="left"/>
-        <w:rPr>
-          <w:rFonts w:ascii="Arial" w:hAnsi="Arial"/>
-          <w:b/>
-          <w:b/>
-          <w:bCs/>
-          <w:sz w:val="24"/>
-          <w:szCs w:val="24"/>
-        </w:rPr>
-      </w:pPr>
-      <w:r>
-        <w:rPr>
-          <w:rFonts w:ascii="Arial" w:hAnsi="Arial"/>
-          <w:b/>
-          <w:bCs/>
-          <w:sz w:val="24"/>
-          <w:szCs w:val="24"/>
-        </w:rPr>
-      </w:r>
-    </w:p>
-    <w:p>
-      <w:pPr>
-        <w:pStyle w:val="Normal"/>
-        <w:jc w:val="left"/>
-        <w:rPr>
-          <w:rFonts w:ascii="Arial" w:hAnsi="Arial"/>
-          <w:b/>
-          <w:b/>
-          <w:bCs/>
-          <w:sz w:val="24"/>
-          <w:szCs w:val="24"/>
-        </w:rPr>
-      </w:pPr>
-      <w:r>
-        <w:rPr>
-          <w:rFonts w:ascii="Arial" w:hAnsi="Arial"/>
-          <w:b/>
-          <w:bCs/>
-          <w:sz w:val="24"/>
-          <w:szCs w:val="24"/>
-        </w:rPr>
-      </w:r>
-    </w:p>
-    <w:p>
-      <w:pPr>
-        <w:pStyle w:val="Normal"/>
-        <w:jc w:val="left"/>
-        <w:rPr>
-          <w:rFonts w:ascii="Arial" w:hAnsi="Arial"/>
-          <w:b/>
-          <w:b/>
-          <w:bCs/>
-          <w:sz w:val="24"/>
-          <w:szCs w:val="24"/>
-        </w:rPr>
-      </w:pPr>
-      <w:r>
-        <w:rPr>
-          <w:rFonts w:ascii="Arial" w:hAnsi="Arial"/>
-          <w:b/>
-          <w:bCs/>
-          <w:sz w:val="24"/>
-          <w:szCs w:val="24"/>
-        </w:rPr>
+        <w:t>h</w:t>
+      </w:r>
+      <w:r>
+        <w:rPr>
+          <w:rStyle w:val="InternetLink"/>
+          <w:rFonts w:ascii="Arial" w:hAnsi="Arial"/>
+          <w:b/>
+          <w:bCs/>
+          <w:sz w:val="24"/>
+          <w:szCs w:val="24"/>
+        </w:rPr>
+        <w:t>ttps://lh3.googleusercontent.com/BcnyzlsxViGmVURKQDK_9UdTq6RLWHbvFCbph79a8HTlbVUUyRuKcJfWy-FT0Dpg_vRjsxlsCcSU2H7O5i9mZsfAeEP8doKgewoGziMrD2Z7nNaiGqVvxLMl7M9Kh9ZaT_FAO9Hj_KcU-eE41VSpUXb5EUL0PuD70jMzmg1k-qS4w2xacfIs5OJt3VYEAi2v6liUOZN2MGOPWapfBvhuPQoVFlAi1Kb0WBHcwDekpTiDPie2JLY55pRRkWEkNKFu98LdtWzGRFWd9lfLSgAd6iRRQvMY-7xCYDBvXHJ3zNpLRHMEiK21D-75IL6A72fKQcxhRt-8rePjSfF8gB_O-MOxCeFCCmhKMcjAoEGlEgoOGIY3FBSWtMBdyAurhsEeMXnb2NtV-aM-hZEHJCALMfRLCrDh6ty6zcZEGkRyxq9g1MYCkYz7hPwjYT5viji6LCqsf2kW9WnZqMQDNHPTx0Kt0e9rOq7FdsFLkKtpsRFr6800OOCLpA0FZDqBxAGAvlUhMLKxOQ3sQkmaHOWj6s70qpDveM05qqARiYifcOpLphm21jVhBWjWMlgQiuOJFWS9sWl7UcXTL5IPqFOvxb1_VXQYyMJ1EnCi5Rbex0bBR3lkrb2X=w1351-h576-no</w:t>
+      </w:r>
+    </w:p>
+    <w:p>
+      <w:pPr>
+        <w:pStyle w:val="Normal"/>
+        <w:jc w:val="left"/>
+        <w:rPr>
+          <w:rFonts w:ascii="Arial" w:hAnsi="Arial"/>
+          <w:b/>
+          <w:b/>
+          <w:bCs/>
+          <w:sz w:val="24"/>
+          <w:szCs w:val="24"/>
+        </w:rPr>
+      </w:pPr>
+      <w:r>
+        <w:rPr>
+          <w:rFonts w:ascii="Arial" w:hAnsi="Arial"/>
+          <w:b/>
+          <w:bCs/>
+          <w:sz w:val="24"/>
+          <w:szCs w:val="24"/>
+        </w:rPr>
+      </w:r>
+    </w:p>
+    <w:p>
+      <w:pPr>
+        <w:pStyle w:val="Normal"/>
+        <w:jc w:val="left"/>
+        <w:rPr>
+          <w:rFonts w:ascii="Arial" w:hAnsi="Arial"/>
+          <w:b/>
+          <w:b/>
+          <w:bCs/>
+          <w:sz w:val="24"/>
+          <w:szCs w:val="24"/>
+        </w:rPr>
+      </w:pPr>
+      <w:r>
+        <w:rPr>
+          <w:rFonts w:ascii="Arial" w:hAnsi="Arial"/>
+          <w:b/>
+          <w:bCs/>
+          <w:sz w:val="24"/>
+          <w:szCs w:val="24"/>
+        </w:rPr>
+      </w:r>
+    </w:p>
+    <w:p>
+      <w:pPr>
+        <w:pStyle w:val="Normal"/>
+        <w:jc w:val="left"/>
+        <w:rPr/>
+      </w:pPr>
+      <w:r>
+        <w:rPr/>
       </w:r>
     </w:p>
     <w:sectPr>
@@ -4334,6 +4389,7 @@
       <w:pgNumType w:fmt="decimal"/>
       <w:formProt w:val="false"/>
       <w:textDirection w:val="lrTb"/>
+      <w:docGrid w:type="default" w:linePitch="240" w:charSpace="4294961151"/>
     </w:sectPr>
   </w:body>
 </w:document>
@@ -4345,15 +4401,12 @@
     <w:rPrDefault>
       <w:rPr>
         <w:rFonts w:ascii="Liberation Serif" w:hAnsi="Liberation Serif" w:eastAsia="Noto Sans CJK SC Regular" w:cs="FreeSans"/>
-        <w:sz w:val="24"/>
         <w:szCs w:val="24"/>
         <w:lang w:val="pt-BR" w:eastAsia="zh-CN" w:bidi="hi-IN"/>
       </w:rPr>
     </w:rPrDefault>
     <w:pPrDefault>
-      <w:pPr>
-        <w:widowControl/>
-      </w:pPr>
+      <w:pPr/>
     </w:pPrDefault>
   </w:docDefaults>
   <w:style w:type="paragraph" w:styleId="Normal">
@@ -4361,10 +4414,15 @@
     <w:qFormat/>
     <w:pPr>
       <w:widowControl/>
+      <w:kinsoku w:val="true"/>
+      <w:overflowPunct w:val="true"/>
+      <w:autoSpaceDE w:val="true"/>
+      <w:bidi w:val="0"/>
+      <w:jc w:val="left"/>
     </w:pPr>
     <w:rPr>
       <w:rFonts w:ascii="Liberation Serif" w:hAnsi="Liberation Serif" w:eastAsia="Noto Sans CJK SC Regular" w:cs="FreeSans"/>
-      <w:color w:val="auto"/>
+      <w:color w:val="00000A"/>
       <w:sz w:val="24"/>
       <w:szCs w:val="24"/>
       <w:lang w:val="pt-BR" w:eastAsia="zh-CN" w:bidi="hi-IN"/>

</xml_diff>